<commit_message>
Hasiholan’s Contant | (05:03 (W . I . B [Waktu Indonesia bagian Barat]), 22/02/2026), Batam, Kepulauan Riau, Indonesia | Hasiholan’s Contant #FREEPALESTINE2026 #NOBELSNOINDONESIAYES #TECHNOCRASY
Hasiholan’s Contant | (05:03 (W . I . B [Waktu Indonesia bagian Barat]), 22/02/2026), Batam, Kepulauan Riau, Indonesia | Hasiholan’s Contant #FREEPALESTINE2026 #NOBELSNOINDONESIAYES #TECHNOCRASY
</commit_message>
<xml_diff>
--- a/Hasiholan’s Contant.docx
+++ b/Hasiholan’s Contant.docx
@@ -14,7 +14,6 @@
         </w:rPr>
       </w:pPr>
       <w:bookmarkStart w:id="0" w:name="_Hlk220394597"/>
-      <w:proofErr w:type="spellStart"/>
       <w:r>
         <w:rPr>
           <w:rFonts w:ascii="Times New Roman" w:eastAsiaTheme="minorEastAsia" w:hAnsi="Times New Roman" w:cs="Times New Roman"/>
@@ -29,27 +28,29 @@
           <w:sz w:val="24"/>
           <w:szCs w:val="24"/>
         </w:rPr>
-        <w:t>’s</w:t>
-      </w:r>
-      <w:proofErr w:type="spellEnd"/>
-      <w:r>
+        <w:t>’s Contant</w:t>
+      </w:r>
+    </w:p>
+    <w:p>
+      <w:pPr>
+        <w:spacing w:line="360" w:lineRule="auto"/>
+        <w:jc w:val="center"/>
         <w:rPr>
           <w:rFonts w:ascii="Times New Roman" w:eastAsiaTheme="minorEastAsia" w:hAnsi="Times New Roman" w:cs="Times New Roman"/>
           <w:sz w:val="24"/>
           <w:szCs w:val="24"/>
-        </w:rPr>
-        <w:t xml:space="preserve"> </w:t>
-      </w:r>
-      <w:proofErr w:type="spellStart"/>
+          <w:lang w:val="id-ID"/>
+        </w:rPr>
+      </w:pPr>
       <w:r>
         <w:rPr>
           <w:rFonts w:ascii="Times New Roman" w:eastAsiaTheme="minorEastAsia" w:hAnsi="Times New Roman" w:cs="Times New Roman"/>
           <w:sz w:val="24"/>
           <w:szCs w:val="24"/>
-        </w:rPr>
-        <w:t>Contant</w:t>
-      </w:r>
-      <w:proofErr w:type="spellEnd"/>
+          <w:lang w:val="id-ID"/>
+        </w:rPr>
+        <w:t>by : Samuel Hasiholan Omega Purba, S. Tr. T.</w:t>
+      </w:r>
     </w:p>
     <w:p>
       <w:pPr>
@@ -62,7 +63,6 @@
           <w:lang w:val="id-ID"/>
         </w:rPr>
       </w:pPr>
-      <w:proofErr w:type="spellStart"/>
       <w:r>
         <w:rPr>
           <w:rFonts w:ascii="Times New Roman" w:eastAsiaTheme="minorEastAsia" w:hAnsi="Times New Roman" w:cs="Times New Roman"/>
@@ -70,19 +70,20 @@
           <w:szCs w:val="24"/>
           <w:lang w:val="id-ID"/>
         </w:rPr>
-        <w:t>by</w:t>
-      </w:r>
-      <w:proofErr w:type="spellEnd"/>
-      <w:r>
+        <w:t>Teknik Elektro</w:t>
+      </w:r>
+    </w:p>
+    <w:p>
+      <w:pPr>
+        <w:spacing w:line="360" w:lineRule="auto"/>
+        <w:jc w:val="center"/>
         <w:rPr>
           <w:rFonts w:ascii="Times New Roman" w:eastAsiaTheme="minorEastAsia" w:hAnsi="Times New Roman" w:cs="Times New Roman"/>
           <w:sz w:val="24"/>
           <w:szCs w:val="24"/>
           <w:lang w:val="id-ID"/>
         </w:rPr>
-        <w:t xml:space="preserve"> : Samuel Hasiholan Omega Purba, S. </w:t>
-      </w:r>
-      <w:proofErr w:type="spellStart"/>
+      </w:pPr>
       <w:r>
         <w:rPr>
           <w:rFonts w:ascii="Times New Roman" w:eastAsiaTheme="minorEastAsia" w:hAnsi="Times New Roman" w:cs="Times New Roman"/>
@@ -90,70 +91,7 @@
           <w:szCs w:val="24"/>
           <w:lang w:val="id-ID"/>
         </w:rPr>
-        <w:t>Tr</w:t>
-      </w:r>
-      <w:proofErr w:type="spellEnd"/>
-      <w:r>
-        <w:rPr>
-          <w:rFonts w:ascii="Times New Roman" w:eastAsiaTheme="minorEastAsia" w:hAnsi="Times New Roman" w:cs="Times New Roman"/>
-          <w:sz w:val="24"/>
-          <w:szCs w:val="24"/>
-          <w:lang w:val="id-ID"/>
-        </w:rPr>
-        <w:t>. T.</w:t>
-      </w:r>
-    </w:p>
-    <w:p>
-      <w:pPr>
-        <w:spacing w:line="360" w:lineRule="auto"/>
-        <w:jc w:val="center"/>
-        <w:rPr>
-          <w:rFonts w:ascii="Times New Roman" w:eastAsiaTheme="minorEastAsia" w:hAnsi="Times New Roman" w:cs="Times New Roman"/>
-          <w:sz w:val="24"/>
-          <w:szCs w:val="24"/>
-          <w:lang w:val="id-ID"/>
-        </w:rPr>
-      </w:pPr>
-      <w:r>
-        <w:rPr>
-          <w:rFonts w:ascii="Times New Roman" w:eastAsiaTheme="minorEastAsia" w:hAnsi="Times New Roman" w:cs="Times New Roman"/>
-          <w:sz w:val="24"/>
-          <w:szCs w:val="24"/>
-          <w:lang w:val="id-ID"/>
-        </w:rPr>
-        <w:t>Teknik Elektro</w:t>
-      </w:r>
-    </w:p>
-    <w:p>
-      <w:pPr>
-        <w:spacing w:line="360" w:lineRule="auto"/>
-        <w:jc w:val="center"/>
-        <w:rPr>
-          <w:rFonts w:ascii="Times New Roman" w:eastAsiaTheme="minorEastAsia" w:hAnsi="Times New Roman" w:cs="Times New Roman"/>
-          <w:sz w:val="24"/>
-          <w:szCs w:val="24"/>
-          <w:lang w:val="id-ID"/>
-        </w:rPr>
-      </w:pPr>
-      <w:proofErr w:type="spellStart"/>
-      <w:r>
-        <w:rPr>
-          <w:rFonts w:ascii="Times New Roman" w:eastAsiaTheme="minorEastAsia" w:hAnsi="Times New Roman" w:cs="Times New Roman"/>
-          <w:sz w:val="24"/>
-          <w:szCs w:val="24"/>
-          <w:lang w:val="id-ID"/>
-        </w:rPr>
-        <w:t>Prodi</w:t>
-      </w:r>
-      <w:proofErr w:type="spellEnd"/>
-      <w:r>
-        <w:rPr>
-          <w:rFonts w:ascii="Times New Roman" w:eastAsiaTheme="minorEastAsia" w:hAnsi="Times New Roman" w:cs="Times New Roman"/>
-          <w:sz w:val="24"/>
-          <w:szCs w:val="24"/>
-          <w:lang w:val="id-ID"/>
-        </w:rPr>
-        <w:t xml:space="preserve"> Teknik Robotika dan Kecerdasan buatan</w:t>
+        <w:t>Prodi Teknik Robotika dan Kecerdasan buatan</w:t>
       </w:r>
     </w:p>
     <w:p>
@@ -243,7 +181,23 @@
               <w:sz w:val="24"/>
               <w:szCs w:val="24"/>
             </w:rPr>
-            <m:t>8,35%</m:t>
+            <m:t>8,3</m:t>
+          </m:r>
+          <m:r>
+            <w:rPr>
+              <w:rFonts w:ascii="Cambria Math" w:eastAsiaTheme="minorEastAsia" w:hAnsi="Cambria Math" w:cs="Times New Roman"/>
+              <w:sz w:val="24"/>
+              <w:szCs w:val="24"/>
+            </w:rPr>
+            <m:t>2</m:t>
+          </m:r>
+          <m:r>
+            <w:rPr>
+              <w:rFonts w:ascii="Cambria Math" w:eastAsiaTheme="minorEastAsia" w:hAnsi="Cambria Math" w:cs="Times New Roman"/>
+              <w:sz w:val="24"/>
+              <w:szCs w:val="24"/>
+            </w:rPr>
+            <m:t>5%</m:t>
           </m:r>
         </m:oMath>
       </m:oMathPara>
@@ -399,7 +353,23 @@
               <w:sz w:val="24"/>
               <w:szCs w:val="24"/>
             </w:rPr>
-            <m:t>8,35%</m:t>
+            <m:t>8,3</m:t>
+          </m:r>
+          <m:r>
+            <w:rPr>
+              <w:rFonts w:ascii="Cambria Math" w:eastAsiaTheme="minorEastAsia" w:hAnsi="Cambria Math" w:cs="Times New Roman"/>
+              <w:sz w:val="24"/>
+              <w:szCs w:val="24"/>
+            </w:rPr>
+            <m:t>2</m:t>
+          </m:r>
+          <m:r>
+            <w:rPr>
+              <w:rFonts w:ascii="Cambria Math" w:eastAsiaTheme="minorEastAsia" w:hAnsi="Cambria Math" w:cs="Times New Roman"/>
+              <w:sz w:val="24"/>
+              <w:szCs w:val="24"/>
+            </w:rPr>
+            <m:t>5%</m:t>
           </m:r>
         </m:oMath>
       </m:oMathPara>
@@ -449,7 +419,23 @@
               <w:sz w:val="24"/>
               <w:szCs w:val="24"/>
             </w:rPr>
-            <m:t>8,35%</m:t>
+            <m:t>8,3</m:t>
+          </m:r>
+          <m:r>
+            <w:rPr>
+              <w:rFonts w:ascii="Cambria Math" w:eastAsiaTheme="minorEastAsia" w:hAnsi="Cambria Math" w:cs="Times New Roman"/>
+              <w:sz w:val="24"/>
+              <w:szCs w:val="24"/>
+            </w:rPr>
+            <m:t>2</m:t>
+          </m:r>
+          <m:r>
+            <w:rPr>
+              <w:rFonts w:ascii="Cambria Math" w:eastAsiaTheme="minorEastAsia" w:hAnsi="Cambria Math" w:cs="Times New Roman"/>
+              <w:sz w:val="24"/>
+              <w:szCs w:val="24"/>
+            </w:rPr>
+            <m:t>5%</m:t>
           </m:r>
         </m:oMath>
       </m:oMathPara>
@@ -483,7 +469,23 @@
               <w:sz w:val="24"/>
               <w:szCs w:val="24"/>
             </w:rPr>
-            <m:t>Hasiholan Contant=8,35%</m:t>
+            <m:t>Hasiholan Contant=8,3</m:t>
+          </m:r>
+          <m:r>
+            <w:rPr>
+              <w:rFonts w:ascii="Cambria Math" w:eastAsiaTheme="minorEastAsia" w:hAnsi="Cambria Math" w:cs="Times New Roman"/>
+              <w:sz w:val="24"/>
+              <w:szCs w:val="24"/>
+            </w:rPr>
+            <m:t>2</m:t>
+          </m:r>
+          <m:r>
+            <w:rPr>
+              <w:rFonts w:ascii="Cambria Math" w:eastAsiaTheme="minorEastAsia" w:hAnsi="Cambria Math" w:cs="Times New Roman"/>
+              <w:sz w:val="24"/>
+              <w:szCs w:val="24"/>
+            </w:rPr>
+            <m:t>5%</m:t>
           </m:r>
         </m:oMath>
       </m:oMathPara>
@@ -509,7 +511,6 @@
           <w:szCs w:val="24"/>
         </w:rPr>
       </w:pPr>
-      <w:proofErr w:type="gramStart"/>
       <w:r>
         <w:rPr>
           <w:rFonts w:ascii="Times New Roman" w:hAnsi="Times New Roman" w:cs="Times New Roman"/>
@@ -518,28 +519,79 @@
         </w:rPr>
         <w:t>Quote’s :</w:t>
       </w:r>
-      <w:proofErr w:type="gramEnd"/>
-    </w:p>
-    <w:p>
-      <w:pPr>
-        <w:spacing w:line="360" w:lineRule="auto"/>
-        <w:jc w:val="center"/>
-        <w:rPr>
-          <w:rFonts w:ascii="Times New Roman" w:hAnsi="Times New Roman" w:cs="Times New Roman"/>
-          <w:sz w:val="24"/>
-          <w:szCs w:val="24"/>
-        </w:rPr>
-      </w:pPr>
-      <w:proofErr w:type="gramStart"/>
-      <w:r>
-        <w:rPr>
-          <w:rFonts w:ascii="Times New Roman" w:hAnsi="Times New Roman" w:cs="Times New Roman"/>
-          <w:sz w:val="24"/>
-          <w:szCs w:val="24"/>
-        </w:rPr>
-        <w:t>“ …</w:t>
-      </w:r>
-      <w:proofErr w:type="gramEnd"/>
+    </w:p>
+    <w:p>
+      <w:pPr>
+        <w:spacing w:line="360" w:lineRule="auto"/>
+        <w:jc w:val="center"/>
+        <w:rPr>
+          <w:rFonts w:ascii="Times New Roman" w:hAnsi="Times New Roman" w:cs="Times New Roman"/>
+          <w:sz w:val="24"/>
+          <w:szCs w:val="24"/>
+        </w:rPr>
+      </w:pPr>
+      <w:r>
+        <w:rPr>
+          <w:rFonts w:ascii="Times New Roman" w:hAnsi="Times New Roman" w:cs="Times New Roman"/>
+          <w:sz w:val="24"/>
+          <w:szCs w:val="24"/>
+        </w:rPr>
+        <w:t xml:space="preserve">“ …, </w:t>
+      </w:r>
+      <w:r>
+        <w:rPr>
+          <w:rFonts w:ascii="Times New Roman" w:hAnsi="Times New Roman" w:cs="Times New Roman"/>
+          <w:sz w:val="24"/>
+          <w:szCs w:val="24"/>
+        </w:rPr>
+        <w:t>dan setiap orang yang mengasihi, lahir dari Allah dan mengenal Allah</w:t>
+      </w:r>
+      <w:r>
+        <w:rPr>
+          <w:rFonts w:ascii="Times New Roman" w:hAnsi="Times New Roman" w:cs="Times New Roman"/>
+          <w:sz w:val="24"/>
+          <w:szCs w:val="24"/>
+        </w:rPr>
+        <w:t>. ”</w:t>
+      </w:r>
+    </w:p>
+    <w:p>
+      <w:pPr>
+        <w:spacing w:line="360" w:lineRule="auto"/>
+        <w:jc w:val="center"/>
+        <w:rPr>
+          <w:rFonts w:ascii="Times New Roman" w:hAnsi="Times New Roman" w:cs="Times New Roman"/>
+          <w:sz w:val="24"/>
+          <w:szCs w:val="24"/>
+        </w:rPr>
+      </w:pPr>
+      <w:r>
+        <w:rPr>
+          <w:rFonts w:ascii="Times New Roman" w:hAnsi="Times New Roman" w:cs="Times New Roman"/>
+          <w:sz w:val="24"/>
+          <w:szCs w:val="24"/>
+        </w:rPr>
+        <w:t>[1 John 4 : 7 C]</w:t>
+      </w:r>
+    </w:p>
+    <w:p>
+      <w:pPr>
+        <w:spacing w:line="360" w:lineRule="auto"/>
+        <w:jc w:val="center"/>
+        <w:rPr>
+          <w:rFonts w:ascii="Times New Roman" w:hAnsi="Times New Roman" w:cs="Times New Roman"/>
+          <w:sz w:val="24"/>
+          <w:szCs w:val="24"/>
+        </w:rPr>
+      </w:pPr>
+      <w:r>
+        <w:rPr>
+          <w:rFonts w:ascii="Times New Roman" w:hAnsi="Times New Roman" w:cs="Times New Roman"/>
+          <w:sz w:val="24"/>
+          <w:szCs w:val="24"/>
+        </w:rPr>
+        <w:t>Saudara-saudaraku yang kekasih, marilah kita saling mengasihi</w:t>
+      </w:r>
       <w:r>
         <w:rPr>
           <w:rFonts w:ascii="Times New Roman" w:hAnsi="Times New Roman" w:cs="Times New Roman"/>
@@ -554,351 +606,7 @@
           <w:sz w:val="24"/>
           <w:szCs w:val="24"/>
         </w:rPr>
-        <w:t xml:space="preserve">dan </w:t>
-      </w:r>
-      <w:proofErr w:type="spellStart"/>
-      <w:r>
-        <w:rPr>
-          <w:rFonts w:ascii="Times New Roman" w:hAnsi="Times New Roman" w:cs="Times New Roman"/>
-          <w:sz w:val="24"/>
-          <w:szCs w:val="24"/>
-        </w:rPr>
-        <w:t>setiap</w:t>
-      </w:r>
-      <w:proofErr w:type="spellEnd"/>
-      <w:r>
-        <w:rPr>
-          <w:rFonts w:ascii="Times New Roman" w:hAnsi="Times New Roman" w:cs="Times New Roman"/>
-          <w:sz w:val="24"/>
-          <w:szCs w:val="24"/>
-        </w:rPr>
-        <w:t xml:space="preserve"> orang yang </w:t>
-      </w:r>
-      <w:proofErr w:type="spellStart"/>
-      <w:r>
-        <w:rPr>
-          <w:rFonts w:ascii="Times New Roman" w:hAnsi="Times New Roman" w:cs="Times New Roman"/>
-          <w:sz w:val="24"/>
-          <w:szCs w:val="24"/>
-        </w:rPr>
-        <w:t>mengasihi</w:t>
-      </w:r>
-      <w:proofErr w:type="spellEnd"/>
-      <w:r>
-        <w:rPr>
-          <w:rFonts w:ascii="Times New Roman" w:hAnsi="Times New Roman" w:cs="Times New Roman"/>
-          <w:sz w:val="24"/>
-          <w:szCs w:val="24"/>
-        </w:rPr>
-        <w:t xml:space="preserve">, </w:t>
-      </w:r>
-      <w:proofErr w:type="spellStart"/>
-      <w:r>
-        <w:rPr>
-          <w:rFonts w:ascii="Times New Roman" w:hAnsi="Times New Roman" w:cs="Times New Roman"/>
-          <w:sz w:val="24"/>
-          <w:szCs w:val="24"/>
-        </w:rPr>
-        <w:t>lahir</w:t>
-      </w:r>
-      <w:proofErr w:type="spellEnd"/>
-      <w:r>
-        <w:rPr>
-          <w:rFonts w:ascii="Times New Roman" w:hAnsi="Times New Roman" w:cs="Times New Roman"/>
-          <w:sz w:val="24"/>
-          <w:szCs w:val="24"/>
-        </w:rPr>
-        <w:t xml:space="preserve"> </w:t>
-      </w:r>
-      <w:proofErr w:type="spellStart"/>
-      <w:r>
-        <w:rPr>
-          <w:rFonts w:ascii="Times New Roman" w:hAnsi="Times New Roman" w:cs="Times New Roman"/>
-          <w:sz w:val="24"/>
-          <w:szCs w:val="24"/>
-        </w:rPr>
-        <w:t>dari</w:t>
-      </w:r>
-      <w:proofErr w:type="spellEnd"/>
-      <w:r>
-        <w:rPr>
-          <w:rFonts w:ascii="Times New Roman" w:hAnsi="Times New Roman" w:cs="Times New Roman"/>
-          <w:sz w:val="24"/>
-          <w:szCs w:val="24"/>
-        </w:rPr>
-        <w:t> Allah dan </w:t>
-      </w:r>
-      <w:proofErr w:type="spellStart"/>
-      <w:r>
-        <w:rPr>
-          <w:rFonts w:ascii="Times New Roman" w:hAnsi="Times New Roman" w:cs="Times New Roman"/>
-          <w:sz w:val="24"/>
-          <w:szCs w:val="24"/>
-        </w:rPr>
-        <w:t>mengenal</w:t>
-      </w:r>
-      <w:proofErr w:type="spellEnd"/>
-      <w:r>
-        <w:rPr>
-          <w:rFonts w:ascii="Times New Roman" w:hAnsi="Times New Roman" w:cs="Times New Roman"/>
-          <w:sz w:val="24"/>
-          <w:szCs w:val="24"/>
-        </w:rPr>
-        <w:t> Allah</w:t>
-      </w:r>
-      <w:r>
-        <w:rPr>
-          <w:rFonts w:ascii="Times New Roman" w:hAnsi="Times New Roman" w:cs="Times New Roman"/>
-          <w:sz w:val="24"/>
-          <w:szCs w:val="24"/>
-        </w:rPr>
-        <w:t>. ”</w:t>
-      </w:r>
-    </w:p>
-    <w:p>
-      <w:pPr>
-        <w:spacing w:line="360" w:lineRule="auto"/>
-        <w:jc w:val="center"/>
-        <w:rPr>
-          <w:rFonts w:ascii="Times New Roman" w:hAnsi="Times New Roman" w:cs="Times New Roman"/>
-          <w:sz w:val="24"/>
-          <w:szCs w:val="24"/>
-        </w:rPr>
-      </w:pPr>
-      <w:r>
-        <w:rPr>
-          <w:rFonts w:ascii="Times New Roman" w:hAnsi="Times New Roman" w:cs="Times New Roman"/>
-          <w:sz w:val="24"/>
-          <w:szCs w:val="24"/>
-        </w:rPr>
-        <w:t xml:space="preserve">[1 John </w:t>
-      </w:r>
-      <w:proofErr w:type="gramStart"/>
-      <w:r>
-        <w:rPr>
-          <w:rFonts w:ascii="Times New Roman" w:hAnsi="Times New Roman" w:cs="Times New Roman"/>
-          <w:sz w:val="24"/>
-          <w:szCs w:val="24"/>
-        </w:rPr>
-        <w:t>4 :</w:t>
-      </w:r>
-      <w:proofErr w:type="gramEnd"/>
-      <w:r>
-        <w:rPr>
-          <w:rFonts w:ascii="Times New Roman" w:hAnsi="Times New Roman" w:cs="Times New Roman"/>
-          <w:sz w:val="24"/>
-          <w:szCs w:val="24"/>
-        </w:rPr>
-        <w:t xml:space="preserve"> 7 C]</w:t>
-      </w:r>
-    </w:p>
-    <w:p>
-      <w:pPr>
-        <w:spacing w:line="360" w:lineRule="auto"/>
-        <w:jc w:val="center"/>
-        <w:rPr>
-          <w:rFonts w:ascii="Times New Roman" w:hAnsi="Times New Roman" w:cs="Times New Roman"/>
-          <w:sz w:val="24"/>
-          <w:szCs w:val="24"/>
-        </w:rPr>
-      </w:pPr>
-      <w:proofErr w:type="spellStart"/>
-      <w:r>
-        <w:rPr>
-          <w:rFonts w:ascii="Times New Roman" w:hAnsi="Times New Roman" w:cs="Times New Roman"/>
-          <w:sz w:val="24"/>
-          <w:szCs w:val="24"/>
-        </w:rPr>
-        <w:t>Saudara-saudaraku</w:t>
-      </w:r>
-      <w:proofErr w:type="spellEnd"/>
-      <w:r>
-        <w:rPr>
-          <w:rFonts w:ascii="Times New Roman" w:hAnsi="Times New Roman" w:cs="Times New Roman"/>
-          <w:sz w:val="24"/>
-          <w:szCs w:val="24"/>
-        </w:rPr>
-        <w:t xml:space="preserve"> yang </w:t>
-      </w:r>
-      <w:proofErr w:type="spellStart"/>
-      <w:r>
-        <w:rPr>
-          <w:rFonts w:ascii="Times New Roman" w:hAnsi="Times New Roman" w:cs="Times New Roman"/>
-          <w:sz w:val="24"/>
-          <w:szCs w:val="24"/>
-        </w:rPr>
-        <w:t>kekasih</w:t>
-      </w:r>
-      <w:proofErr w:type="spellEnd"/>
-      <w:r>
-        <w:rPr>
-          <w:rFonts w:ascii="Times New Roman" w:hAnsi="Times New Roman" w:cs="Times New Roman"/>
-          <w:sz w:val="24"/>
-          <w:szCs w:val="24"/>
-        </w:rPr>
-        <w:t xml:space="preserve">, </w:t>
-      </w:r>
-      <w:proofErr w:type="spellStart"/>
-      <w:r>
-        <w:rPr>
-          <w:rFonts w:ascii="Times New Roman" w:hAnsi="Times New Roman" w:cs="Times New Roman"/>
-          <w:sz w:val="24"/>
-          <w:szCs w:val="24"/>
-        </w:rPr>
-        <w:t>marilah</w:t>
-      </w:r>
-      <w:proofErr w:type="spellEnd"/>
-      <w:r>
-        <w:rPr>
-          <w:rFonts w:ascii="Times New Roman" w:hAnsi="Times New Roman" w:cs="Times New Roman"/>
-          <w:sz w:val="24"/>
-          <w:szCs w:val="24"/>
-        </w:rPr>
-        <w:t xml:space="preserve"> </w:t>
-      </w:r>
-      <w:proofErr w:type="spellStart"/>
-      <w:r>
-        <w:rPr>
-          <w:rFonts w:ascii="Times New Roman" w:hAnsi="Times New Roman" w:cs="Times New Roman"/>
-          <w:sz w:val="24"/>
-          <w:szCs w:val="24"/>
-        </w:rPr>
-        <w:t>kita</w:t>
-      </w:r>
-      <w:proofErr w:type="spellEnd"/>
-      <w:r>
-        <w:rPr>
-          <w:rFonts w:ascii="Times New Roman" w:hAnsi="Times New Roman" w:cs="Times New Roman"/>
-          <w:sz w:val="24"/>
-          <w:szCs w:val="24"/>
-        </w:rPr>
-        <w:t xml:space="preserve"> </w:t>
-      </w:r>
-      <w:proofErr w:type="spellStart"/>
-      <w:r>
-        <w:rPr>
-          <w:rFonts w:ascii="Times New Roman" w:hAnsi="Times New Roman" w:cs="Times New Roman"/>
-          <w:sz w:val="24"/>
-          <w:szCs w:val="24"/>
-        </w:rPr>
-        <w:t>saling</w:t>
-      </w:r>
-      <w:proofErr w:type="spellEnd"/>
-      <w:r>
-        <w:rPr>
-          <w:rFonts w:ascii="Times New Roman" w:hAnsi="Times New Roman" w:cs="Times New Roman"/>
-          <w:sz w:val="24"/>
-          <w:szCs w:val="24"/>
-        </w:rPr>
-        <w:t xml:space="preserve"> </w:t>
-      </w:r>
-      <w:proofErr w:type="spellStart"/>
-      <w:r>
-        <w:rPr>
-          <w:rFonts w:ascii="Times New Roman" w:hAnsi="Times New Roman" w:cs="Times New Roman"/>
-          <w:sz w:val="24"/>
-          <w:szCs w:val="24"/>
-        </w:rPr>
-        <w:t>mengasihi</w:t>
-      </w:r>
-      <w:proofErr w:type="spellEnd"/>
-      <w:r>
-        <w:rPr>
-          <w:rFonts w:ascii="Times New Roman" w:hAnsi="Times New Roman" w:cs="Times New Roman"/>
-          <w:sz w:val="24"/>
-          <w:szCs w:val="24"/>
-        </w:rPr>
-        <w:t xml:space="preserve">, </w:t>
-      </w:r>
-      <w:proofErr w:type="spellStart"/>
-      <w:r>
-        <w:rPr>
-          <w:rFonts w:ascii="Times New Roman" w:hAnsi="Times New Roman" w:cs="Times New Roman"/>
-          <w:sz w:val="24"/>
-          <w:szCs w:val="24"/>
-        </w:rPr>
-        <w:t>sebab</w:t>
-      </w:r>
-      <w:proofErr w:type="spellEnd"/>
-      <w:r>
-        <w:rPr>
-          <w:rFonts w:ascii="Times New Roman" w:hAnsi="Times New Roman" w:cs="Times New Roman"/>
-          <w:sz w:val="24"/>
-          <w:szCs w:val="24"/>
-        </w:rPr>
-        <w:t xml:space="preserve"> </w:t>
-      </w:r>
-      <w:proofErr w:type="spellStart"/>
-      <w:r>
-        <w:rPr>
-          <w:rFonts w:ascii="Times New Roman" w:hAnsi="Times New Roman" w:cs="Times New Roman"/>
-          <w:sz w:val="24"/>
-          <w:szCs w:val="24"/>
-        </w:rPr>
-        <w:t>kasih</w:t>
-      </w:r>
-      <w:proofErr w:type="spellEnd"/>
-      <w:r>
-        <w:rPr>
-          <w:rFonts w:ascii="Times New Roman" w:hAnsi="Times New Roman" w:cs="Times New Roman"/>
-          <w:sz w:val="24"/>
-          <w:szCs w:val="24"/>
-        </w:rPr>
-        <w:t xml:space="preserve"> </w:t>
-      </w:r>
-      <w:proofErr w:type="spellStart"/>
-      <w:r>
-        <w:rPr>
-          <w:rFonts w:ascii="Times New Roman" w:hAnsi="Times New Roman" w:cs="Times New Roman"/>
-          <w:sz w:val="24"/>
-          <w:szCs w:val="24"/>
-        </w:rPr>
-        <w:t>itu</w:t>
-      </w:r>
-      <w:proofErr w:type="spellEnd"/>
-      <w:r>
-        <w:rPr>
-          <w:rFonts w:ascii="Times New Roman" w:hAnsi="Times New Roman" w:cs="Times New Roman"/>
-          <w:sz w:val="24"/>
-          <w:szCs w:val="24"/>
-        </w:rPr>
-        <w:t xml:space="preserve"> </w:t>
-      </w:r>
-      <w:proofErr w:type="spellStart"/>
-      <w:r>
-        <w:rPr>
-          <w:rFonts w:ascii="Times New Roman" w:hAnsi="Times New Roman" w:cs="Times New Roman"/>
-          <w:sz w:val="24"/>
-          <w:szCs w:val="24"/>
-        </w:rPr>
-        <w:t>berasal</w:t>
-      </w:r>
-      <w:proofErr w:type="spellEnd"/>
-      <w:r>
-        <w:rPr>
-          <w:rFonts w:ascii="Times New Roman" w:hAnsi="Times New Roman" w:cs="Times New Roman"/>
-          <w:sz w:val="24"/>
-          <w:szCs w:val="24"/>
-        </w:rPr>
-        <w:t xml:space="preserve"> </w:t>
-      </w:r>
-      <w:proofErr w:type="spellStart"/>
-      <w:r>
-        <w:rPr>
-          <w:rFonts w:ascii="Times New Roman" w:hAnsi="Times New Roman" w:cs="Times New Roman"/>
-          <w:sz w:val="24"/>
-          <w:szCs w:val="24"/>
-        </w:rPr>
-        <w:t>dari</w:t>
-      </w:r>
-      <w:proofErr w:type="spellEnd"/>
-      <w:r>
-        <w:rPr>
-          <w:rFonts w:ascii="Times New Roman" w:hAnsi="Times New Roman" w:cs="Times New Roman"/>
-          <w:sz w:val="24"/>
-          <w:szCs w:val="24"/>
-        </w:rPr>
-        <w:t> Allah</w:t>
+        <w:t>sebab kasih itu berasal dari Allah</w:t>
       </w:r>
       <w:r>
         <w:rPr>
@@ -914,97 +622,7 @@
           <w:sz w:val="24"/>
           <w:szCs w:val="24"/>
         </w:rPr>
-        <w:t xml:space="preserve">dan </w:t>
-      </w:r>
-      <w:proofErr w:type="spellStart"/>
-      <w:r>
-        <w:rPr>
-          <w:rFonts w:ascii="Times New Roman" w:hAnsi="Times New Roman" w:cs="Times New Roman"/>
-          <w:sz w:val="24"/>
-          <w:szCs w:val="24"/>
-        </w:rPr>
-        <w:t>setiap</w:t>
-      </w:r>
-      <w:proofErr w:type="spellEnd"/>
-      <w:r>
-        <w:rPr>
-          <w:rFonts w:ascii="Times New Roman" w:hAnsi="Times New Roman" w:cs="Times New Roman"/>
-          <w:sz w:val="24"/>
-          <w:szCs w:val="24"/>
-        </w:rPr>
-        <w:t xml:space="preserve"> orang yang </w:t>
-      </w:r>
-      <w:proofErr w:type="spellStart"/>
-      <w:r>
-        <w:rPr>
-          <w:rFonts w:ascii="Times New Roman" w:hAnsi="Times New Roman" w:cs="Times New Roman"/>
-          <w:sz w:val="24"/>
-          <w:szCs w:val="24"/>
-        </w:rPr>
-        <w:t>mengasihi</w:t>
-      </w:r>
-      <w:proofErr w:type="spellEnd"/>
-      <w:r>
-        <w:rPr>
-          <w:rFonts w:ascii="Times New Roman" w:hAnsi="Times New Roman" w:cs="Times New Roman"/>
-          <w:sz w:val="24"/>
-          <w:szCs w:val="24"/>
-        </w:rPr>
-        <w:t xml:space="preserve">, </w:t>
-      </w:r>
-      <w:proofErr w:type="spellStart"/>
-      <w:r>
-        <w:rPr>
-          <w:rFonts w:ascii="Times New Roman" w:hAnsi="Times New Roman" w:cs="Times New Roman"/>
-          <w:sz w:val="24"/>
-          <w:szCs w:val="24"/>
-        </w:rPr>
-        <w:t>lahir</w:t>
-      </w:r>
-      <w:proofErr w:type="spellEnd"/>
-      <w:r>
-        <w:rPr>
-          <w:rFonts w:ascii="Times New Roman" w:hAnsi="Times New Roman" w:cs="Times New Roman"/>
-          <w:sz w:val="24"/>
-          <w:szCs w:val="24"/>
-        </w:rPr>
-        <w:t xml:space="preserve"> </w:t>
-      </w:r>
-      <w:proofErr w:type="spellStart"/>
-      <w:r>
-        <w:rPr>
-          <w:rFonts w:ascii="Times New Roman" w:hAnsi="Times New Roman" w:cs="Times New Roman"/>
-          <w:sz w:val="24"/>
-          <w:szCs w:val="24"/>
-        </w:rPr>
-        <w:t>dari</w:t>
-      </w:r>
-      <w:proofErr w:type="spellEnd"/>
-      <w:r>
-        <w:rPr>
-          <w:rFonts w:ascii="Times New Roman" w:hAnsi="Times New Roman" w:cs="Times New Roman"/>
-          <w:sz w:val="24"/>
-          <w:szCs w:val="24"/>
-        </w:rPr>
-        <w:t> Allah dan </w:t>
-      </w:r>
-      <w:proofErr w:type="spellStart"/>
-      <w:r>
-        <w:rPr>
-          <w:rFonts w:ascii="Times New Roman" w:hAnsi="Times New Roman" w:cs="Times New Roman"/>
-          <w:sz w:val="24"/>
-          <w:szCs w:val="24"/>
-        </w:rPr>
-        <w:t>mengenal</w:t>
-      </w:r>
-      <w:proofErr w:type="spellEnd"/>
-      <w:r>
-        <w:rPr>
-          <w:rFonts w:ascii="Times New Roman" w:hAnsi="Times New Roman" w:cs="Times New Roman"/>
-          <w:sz w:val="24"/>
-          <w:szCs w:val="24"/>
-        </w:rPr>
-        <w:t> Allah.</w:t>
+        <w:t>dan setiap orang yang mengasihi, lahir dari Allah dan mengenal Allah.</w:t>
       </w:r>
     </w:p>
     <w:p>
@@ -1031,33 +649,15 @@
           <w:sz w:val="24"/>
           <w:szCs w:val="24"/>
         </w:rPr>
-        <w:t xml:space="preserve">1 John </w:t>
-      </w:r>
-      <w:proofErr w:type="gramStart"/>
-      <w:r>
-        <w:rPr>
-          <w:rFonts w:ascii="Times New Roman" w:hAnsi="Times New Roman" w:cs="Times New Roman"/>
-          <w:sz w:val="24"/>
-          <w:szCs w:val="24"/>
-        </w:rPr>
-        <w:t>4</w:t>
-      </w:r>
-      <w:r>
-        <w:rPr>
-          <w:rFonts w:ascii="Times New Roman" w:hAnsi="Times New Roman" w:cs="Times New Roman"/>
-          <w:sz w:val="24"/>
-          <w:szCs w:val="24"/>
-        </w:rPr>
-        <w:t xml:space="preserve"> :</w:t>
-      </w:r>
-      <w:proofErr w:type="gramEnd"/>
-      <w:r>
-        <w:rPr>
-          <w:rFonts w:ascii="Times New Roman" w:hAnsi="Times New Roman" w:cs="Times New Roman"/>
-          <w:sz w:val="24"/>
-          <w:szCs w:val="24"/>
-        </w:rPr>
-        <w:t xml:space="preserve"> </w:t>
+        <w:t>1 John 4</w:t>
+      </w:r>
+      <w:r>
+        <w:rPr>
+          <w:rFonts w:ascii="Times New Roman" w:hAnsi="Times New Roman" w:cs="Times New Roman"/>
+          <w:sz w:val="24"/>
+          <w:szCs w:val="24"/>
+        </w:rPr>
+        <w:t xml:space="preserve"> : </w:t>
       </w:r>
       <w:r>
         <w:rPr>

</xml_diff>

<commit_message>
Hasiholan’s Contant | (05:06 (W . I . B [Waktu Indonesia bagian Barat]), 22/02/2026), Batam, Kepulauan Riau, Indonesia | Hasiholan’s Contant #FREEPALESTINE2026 #NOBELSNOINDONESIAYES #TECHNOCRASY
Hasiholan’s Contant | (05:06 (W . I . B [Waktu Indonesia bagian Barat]), 22/02/2026), Batam, Kepulauan Riau, Indonesia | Hasiholan’s Contant #FREEPALESTINE2026 #NOBELSNOINDONESIAYES #TECHNOCRASY
</commit_message>
<xml_diff>
--- a/Hasiholan’s Contant.docx
+++ b/Hasiholan’s Contant.docx
@@ -14,6 +14,7 @@
         </w:rPr>
       </w:pPr>
       <w:bookmarkStart w:id="0" w:name="_Hlk220394597"/>
+      <w:proofErr w:type="spellStart"/>
       <w:r>
         <w:rPr>
           <w:rFonts w:ascii="Times New Roman" w:eastAsiaTheme="minorEastAsia" w:hAnsi="Times New Roman" w:cs="Times New Roman"/>
@@ -28,8 +29,27 @@
           <w:sz w:val="24"/>
           <w:szCs w:val="24"/>
         </w:rPr>
-        <w:t>’s Contant</w:t>
-      </w:r>
+        <w:t>’s</w:t>
+      </w:r>
+      <w:proofErr w:type="spellEnd"/>
+      <w:r>
+        <w:rPr>
+          <w:rFonts w:ascii="Times New Roman" w:eastAsiaTheme="minorEastAsia" w:hAnsi="Times New Roman" w:cs="Times New Roman"/>
+          <w:sz w:val="24"/>
+          <w:szCs w:val="24"/>
+        </w:rPr>
+        <w:t xml:space="preserve"> </w:t>
+      </w:r>
+      <w:proofErr w:type="spellStart"/>
+      <w:r>
+        <w:rPr>
+          <w:rFonts w:ascii="Times New Roman" w:eastAsiaTheme="minorEastAsia" w:hAnsi="Times New Roman" w:cs="Times New Roman"/>
+          <w:sz w:val="24"/>
+          <w:szCs w:val="24"/>
+        </w:rPr>
+        <w:t>Contant</w:t>
+      </w:r>
+      <w:proofErr w:type="spellEnd"/>
     </w:p>
     <w:p>
       <w:pPr>
@@ -42,6 +62,7 @@
           <w:lang w:val="id-ID"/>
         </w:rPr>
       </w:pPr>
+      <w:proofErr w:type="spellStart"/>
       <w:r>
         <w:rPr>
           <w:rFonts w:ascii="Times New Roman" w:eastAsiaTheme="minorEastAsia" w:hAnsi="Times New Roman" w:cs="Times New Roman"/>
@@ -49,7 +70,37 @@
           <w:szCs w:val="24"/>
           <w:lang w:val="id-ID"/>
         </w:rPr>
-        <w:t>by : Samuel Hasiholan Omega Purba, S. Tr. T.</w:t>
+        <w:t>by</w:t>
+      </w:r>
+      <w:proofErr w:type="spellEnd"/>
+      <w:r>
+        <w:rPr>
+          <w:rFonts w:ascii="Times New Roman" w:eastAsiaTheme="minorEastAsia" w:hAnsi="Times New Roman" w:cs="Times New Roman"/>
+          <w:sz w:val="24"/>
+          <w:szCs w:val="24"/>
+          <w:lang w:val="id-ID"/>
+        </w:rPr>
+        <w:t xml:space="preserve"> : Samuel Hasiholan Omega Purba, S. </w:t>
+      </w:r>
+      <w:proofErr w:type="spellStart"/>
+      <w:r>
+        <w:rPr>
+          <w:rFonts w:ascii="Times New Roman" w:eastAsiaTheme="minorEastAsia" w:hAnsi="Times New Roman" w:cs="Times New Roman"/>
+          <w:sz w:val="24"/>
+          <w:szCs w:val="24"/>
+          <w:lang w:val="id-ID"/>
+        </w:rPr>
+        <w:t>Tr</w:t>
+      </w:r>
+      <w:proofErr w:type="spellEnd"/>
+      <w:r>
+        <w:rPr>
+          <w:rFonts w:ascii="Times New Roman" w:eastAsiaTheme="minorEastAsia" w:hAnsi="Times New Roman" w:cs="Times New Roman"/>
+          <w:sz w:val="24"/>
+          <w:szCs w:val="24"/>
+          <w:lang w:val="id-ID"/>
+        </w:rPr>
+        <w:t>. T.</w:t>
       </w:r>
     </w:p>
     <w:p>
@@ -84,6 +135,7 @@
           <w:lang w:val="id-ID"/>
         </w:rPr>
       </w:pPr>
+      <w:proofErr w:type="spellStart"/>
       <w:r>
         <w:rPr>
           <w:rFonts w:ascii="Times New Roman" w:eastAsiaTheme="minorEastAsia" w:hAnsi="Times New Roman" w:cs="Times New Roman"/>
@@ -91,7 +143,17 @@
           <w:szCs w:val="24"/>
           <w:lang w:val="id-ID"/>
         </w:rPr>
-        <w:t>Prodi Teknik Robotika dan Kecerdasan buatan</w:t>
+        <w:t>Prodi</w:t>
+      </w:r>
+      <w:proofErr w:type="spellEnd"/>
+      <w:r>
+        <w:rPr>
+          <w:rFonts w:ascii="Times New Roman" w:eastAsiaTheme="minorEastAsia" w:hAnsi="Times New Roman" w:cs="Times New Roman"/>
+          <w:sz w:val="24"/>
+          <w:szCs w:val="24"/>
+          <w:lang w:val="id-ID"/>
+        </w:rPr>
+        <w:t xml:space="preserve"> Teknik Robotika dan Kecerdasan buatan</w:t>
       </w:r>
     </w:p>
     <w:p>
@@ -511,6 +573,7 @@
           <w:szCs w:val="24"/>
         </w:rPr>
       </w:pPr>
+      <w:proofErr w:type="gramStart"/>
       <w:r>
         <w:rPr>
           <w:rFonts w:ascii="Times New Roman" w:hAnsi="Times New Roman" w:cs="Times New Roman"/>
@@ -519,6 +582,7 @@
         </w:rPr>
         <w:t>Quote’s :</w:t>
       </w:r>
+      <w:proofErr w:type="gramEnd"/>
     </w:p>
     <w:p>
       <w:pPr>
@@ -530,21 +594,121 @@
           <w:szCs w:val="24"/>
         </w:rPr>
       </w:pPr>
-      <w:r>
-        <w:rPr>
-          <w:rFonts w:ascii="Times New Roman" w:hAnsi="Times New Roman" w:cs="Times New Roman"/>
-          <w:sz w:val="24"/>
-          <w:szCs w:val="24"/>
-        </w:rPr>
-        <w:t xml:space="preserve">“ …, </w:t>
-      </w:r>
-      <w:r>
-        <w:rPr>
-          <w:rFonts w:ascii="Times New Roman" w:hAnsi="Times New Roman" w:cs="Times New Roman"/>
-          <w:sz w:val="24"/>
-          <w:szCs w:val="24"/>
-        </w:rPr>
-        <w:t>dan setiap orang yang mengasihi, lahir dari Allah dan mengenal Allah</w:t>
+      <w:proofErr w:type="gramStart"/>
+      <w:r>
+        <w:rPr>
+          <w:rFonts w:ascii="Times New Roman" w:hAnsi="Times New Roman" w:cs="Times New Roman"/>
+          <w:sz w:val="24"/>
+          <w:szCs w:val="24"/>
+        </w:rPr>
+        <w:t>“ …</w:t>
+      </w:r>
+      <w:proofErr w:type="gramEnd"/>
+      <w:r>
+        <w:rPr>
+          <w:rFonts w:ascii="Times New Roman" w:hAnsi="Times New Roman" w:cs="Times New Roman"/>
+          <w:sz w:val="24"/>
+          <w:szCs w:val="24"/>
+        </w:rPr>
+        <w:t xml:space="preserve">, </w:t>
+      </w:r>
+      <w:r>
+        <w:rPr>
+          <w:rFonts w:ascii="Times New Roman" w:hAnsi="Times New Roman" w:cs="Times New Roman"/>
+          <w:sz w:val="24"/>
+          <w:szCs w:val="24"/>
+        </w:rPr>
+        <w:t xml:space="preserve">dan </w:t>
+      </w:r>
+      <w:proofErr w:type="spellStart"/>
+      <w:r>
+        <w:rPr>
+          <w:rFonts w:ascii="Times New Roman" w:hAnsi="Times New Roman" w:cs="Times New Roman"/>
+          <w:sz w:val="24"/>
+          <w:szCs w:val="24"/>
+        </w:rPr>
+        <w:t>setiap</w:t>
+      </w:r>
+      <w:proofErr w:type="spellEnd"/>
+      <w:r>
+        <w:rPr>
+          <w:rFonts w:ascii="Times New Roman" w:hAnsi="Times New Roman" w:cs="Times New Roman"/>
+          <w:sz w:val="24"/>
+          <w:szCs w:val="24"/>
+        </w:rPr>
+        <w:t xml:space="preserve"> orang yang </w:t>
+      </w:r>
+      <w:proofErr w:type="spellStart"/>
+      <w:r>
+        <w:rPr>
+          <w:rFonts w:ascii="Times New Roman" w:hAnsi="Times New Roman" w:cs="Times New Roman"/>
+          <w:sz w:val="24"/>
+          <w:szCs w:val="24"/>
+        </w:rPr>
+        <w:t>mengasihi</w:t>
+      </w:r>
+      <w:proofErr w:type="spellEnd"/>
+      <w:r>
+        <w:rPr>
+          <w:rFonts w:ascii="Times New Roman" w:hAnsi="Times New Roman" w:cs="Times New Roman"/>
+          <w:sz w:val="24"/>
+          <w:szCs w:val="24"/>
+        </w:rPr>
+        <w:t xml:space="preserve">, </w:t>
+      </w:r>
+      <w:proofErr w:type="spellStart"/>
+      <w:r>
+        <w:rPr>
+          <w:rFonts w:ascii="Times New Roman" w:hAnsi="Times New Roman" w:cs="Times New Roman"/>
+          <w:sz w:val="24"/>
+          <w:szCs w:val="24"/>
+        </w:rPr>
+        <w:t>lahir</w:t>
+      </w:r>
+      <w:proofErr w:type="spellEnd"/>
+      <w:r>
+        <w:rPr>
+          <w:rFonts w:ascii="Times New Roman" w:hAnsi="Times New Roman" w:cs="Times New Roman"/>
+          <w:sz w:val="24"/>
+          <w:szCs w:val="24"/>
+        </w:rPr>
+        <w:t xml:space="preserve"> </w:t>
+      </w:r>
+      <w:proofErr w:type="spellStart"/>
+      <w:r>
+        <w:rPr>
+          <w:rFonts w:ascii="Times New Roman" w:hAnsi="Times New Roman" w:cs="Times New Roman"/>
+          <w:sz w:val="24"/>
+          <w:szCs w:val="24"/>
+        </w:rPr>
+        <w:t>dari</w:t>
+      </w:r>
+      <w:proofErr w:type="spellEnd"/>
+      <w:r>
+        <w:rPr>
+          <w:rFonts w:ascii="Times New Roman" w:hAnsi="Times New Roman" w:cs="Times New Roman"/>
+          <w:sz w:val="24"/>
+          <w:szCs w:val="24"/>
+        </w:rPr>
+        <w:t> Allah dan </w:t>
+      </w:r>
+      <w:proofErr w:type="spellStart"/>
+      <w:r>
+        <w:rPr>
+          <w:rFonts w:ascii="Times New Roman" w:hAnsi="Times New Roman" w:cs="Times New Roman"/>
+          <w:sz w:val="24"/>
+          <w:szCs w:val="24"/>
+        </w:rPr>
+        <w:t>mengenal</w:t>
+      </w:r>
+      <w:proofErr w:type="spellEnd"/>
+      <w:r>
+        <w:rPr>
+          <w:rFonts w:ascii="Times New Roman" w:hAnsi="Times New Roman" w:cs="Times New Roman"/>
+          <w:sz w:val="24"/>
+          <w:szCs w:val="24"/>
+        </w:rPr>
+        <w:t> Allah</w:t>
       </w:r>
       <w:r>
         <w:rPr>
@@ -571,7 +735,25 @@
           <w:sz w:val="24"/>
           <w:szCs w:val="24"/>
         </w:rPr>
-        <w:t>[1 John 4 : 7 C]</w:t>
+        <w:t xml:space="preserve">[1 John </w:t>
+      </w:r>
+      <w:proofErr w:type="gramStart"/>
+      <w:r>
+        <w:rPr>
+          <w:rFonts w:ascii="Times New Roman" w:hAnsi="Times New Roman" w:cs="Times New Roman"/>
+          <w:sz w:val="24"/>
+          <w:szCs w:val="24"/>
+        </w:rPr>
+        <w:t>4 :</w:t>
+      </w:r>
+      <w:proofErr w:type="gramEnd"/>
+      <w:r>
+        <w:rPr>
+          <w:rFonts w:ascii="Times New Roman" w:hAnsi="Times New Roman" w:cs="Times New Roman"/>
+          <w:sz w:val="24"/>
+          <w:szCs w:val="24"/>
+        </w:rPr>
+        <w:t xml:space="preserve"> 7 C]</w:t>
       </w:r>
     </w:p>
     <w:p>
@@ -584,14 +766,34 @@
           <w:szCs w:val="24"/>
         </w:rPr>
       </w:pPr>
-      <w:r>
-        <w:rPr>
-          <w:rFonts w:ascii="Times New Roman" w:hAnsi="Times New Roman" w:cs="Times New Roman"/>
-          <w:sz w:val="24"/>
-          <w:szCs w:val="24"/>
-        </w:rPr>
-        <w:t>Saudara-saudaraku yang kekasih, marilah kita saling mengasihi</w:t>
-      </w:r>
+      <w:proofErr w:type="spellStart"/>
+      <w:r>
+        <w:rPr>
+          <w:rFonts w:ascii="Times New Roman" w:hAnsi="Times New Roman" w:cs="Times New Roman"/>
+          <w:sz w:val="24"/>
+          <w:szCs w:val="24"/>
+        </w:rPr>
+        <w:t>Saudara-saudaraku</w:t>
+      </w:r>
+      <w:proofErr w:type="spellEnd"/>
+      <w:r>
+        <w:rPr>
+          <w:rFonts w:ascii="Times New Roman" w:hAnsi="Times New Roman" w:cs="Times New Roman"/>
+          <w:sz w:val="24"/>
+          <w:szCs w:val="24"/>
+        </w:rPr>
+        <w:t xml:space="preserve"> yang </w:t>
+      </w:r>
+      <w:proofErr w:type="spellStart"/>
+      <w:r>
+        <w:rPr>
+          <w:rFonts w:ascii="Times New Roman" w:hAnsi="Times New Roman" w:cs="Times New Roman"/>
+          <w:sz w:val="24"/>
+          <w:szCs w:val="24"/>
+        </w:rPr>
+        <w:t>kekasih</w:t>
+      </w:r>
+      <w:proofErr w:type="spellEnd"/>
       <w:r>
         <w:rPr>
           <w:rFonts w:ascii="Times New Roman" w:hAnsi="Times New Roman" w:cs="Times New Roman"/>
@@ -600,13 +802,167 @@
         </w:rPr>
         <w:t xml:space="preserve">, </w:t>
       </w:r>
-      <w:r>
-        <w:rPr>
-          <w:rFonts w:ascii="Times New Roman" w:hAnsi="Times New Roman" w:cs="Times New Roman"/>
-          <w:sz w:val="24"/>
-          <w:szCs w:val="24"/>
-        </w:rPr>
-        <w:t>sebab kasih itu berasal dari Allah</w:t>
+      <w:proofErr w:type="spellStart"/>
+      <w:r>
+        <w:rPr>
+          <w:rFonts w:ascii="Times New Roman" w:hAnsi="Times New Roman" w:cs="Times New Roman"/>
+          <w:sz w:val="24"/>
+          <w:szCs w:val="24"/>
+        </w:rPr>
+        <w:t>marilah</w:t>
+      </w:r>
+      <w:proofErr w:type="spellEnd"/>
+      <w:r>
+        <w:rPr>
+          <w:rFonts w:ascii="Times New Roman" w:hAnsi="Times New Roman" w:cs="Times New Roman"/>
+          <w:sz w:val="24"/>
+          <w:szCs w:val="24"/>
+        </w:rPr>
+        <w:t xml:space="preserve"> </w:t>
+      </w:r>
+      <w:proofErr w:type="spellStart"/>
+      <w:r>
+        <w:rPr>
+          <w:rFonts w:ascii="Times New Roman" w:hAnsi="Times New Roman" w:cs="Times New Roman"/>
+          <w:sz w:val="24"/>
+          <w:szCs w:val="24"/>
+        </w:rPr>
+        <w:t>kita</w:t>
+      </w:r>
+      <w:proofErr w:type="spellEnd"/>
+      <w:r>
+        <w:rPr>
+          <w:rFonts w:ascii="Times New Roman" w:hAnsi="Times New Roman" w:cs="Times New Roman"/>
+          <w:sz w:val="24"/>
+          <w:szCs w:val="24"/>
+        </w:rPr>
+        <w:t xml:space="preserve"> </w:t>
+      </w:r>
+      <w:proofErr w:type="spellStart"/>
+      <w:r>
+        <w:rPr>
+          <w:rFonts w:ascii="Times New Roman" w:hAnsi="Times New Roman" w:cs="Times New Roman"/>
+          <w:sz w:val="24"/>
+          <w:szCs w:val="24"/>
+        </w:rPr>
+        <w:t>saling</w:t>
+      </w:r>
+      <w:proofErr w:type="spellEnd"/>
+      <w:r>
+        <w:rPr>
+          <w:rFonts w:ascii="Times New Roman" w:hAnsi="Times New Roman" w:cs="Times New Roman"/>
+          <w:sz w:val="24"/>
+          <w:szCs w:val="24"/>
+        </w:rPr>
+        <w:t xml:space="preserve"> </w:t>
+      </w:r>
+      <w:proofErr w:type="spellStart"/>
+      <w:r>
+        <w:rPr>
+          <w:rFonts w:ascii="Times New Roman" w:hAnsi="Times New Roman" w:cs="Times New Roman"/>
+          <w:sz w:val="24"/>
+          <w:szCs w:val="24"/>
+        </w:rPr>
+        <w:t>mengasihi</w:t>
+      </w:r>
+      <w:proofErr w:type="spellEnd"/>
+      <w:r>
+        <w:rPr>
+          <w:rFonts w:ascii="Times New Roman" w:hAnsi="Times New Roman" w:cs="Times New Roman"/>
+          <w:sz w:val="24"/>
+          <w:szCs w:val="24"/>
+        </w:rPr>
+        <w:t xml:space="preserve">, </w:t>
+      </w:r>
+      <w:proofErr w:type="spellStart"/>
+      <w:r>
+        <w:rPr>
+          <w:rFonts w:ascii="Times New Roman" w:hAnsi="Times New Roman" w:cs="Times New Roman"/>
+          <w:sz w:val="24"/>
+          <w:szCs w:val="24"/>
+        </w:rPr>
+        <w:t>sebab</w:t>
+      </w:r>
+      <w:proofErr w:type="spellEnd"/>
+      <w:r>
+        <w:rPr>
+          <w:rFonts w:ascii="Times New Roman" w:hAnsi="Times New Roman" w:cs="Times New Roman"/>
+          <w:sz w:val="24"/>
+          <w:szCs w:val="24"/>
+        </w:rPr>
+        <w:t xml:space="preserve"> </w:t>
+      </w:r>
+      <w:proofErr w:type="spellStart"/>
+      <w:r>
+        <w:rPr>
+          <w:rFonts w:ascii="Times New Roman" w:hAnsi="Times New Roman" w:cs="Times New Roman"/>
+          <w:sz w:val="24"/>
+          <w:szCs w:val="24"/>
+        </w:rPr>
+        <w:t>kasih</w:t>
+      </w:r>
+      <w:proofErr w:type="spellEnd"/>
+      <w:r>
+        <w:rPr>
+          <w:rFonts w:ascii="Times New Roman" w:hAnsi="Times New Roman" w:cs="Times New Roman"/>
+          <w:sz w:val="24"/>
+          <w:szCs w:val="24"/>
+        </w:rPr>
+        <w:t xml:space="preserve"> </w:t>
+      </w:r>
+      <w:proofErr w:type="spellStart"/>
+      <w:r>
+        <w:rPr>
+          <w:rFonts w:ascii="Times New Roman" w:hAnsi="Times New Roman" w:cs="Times New Roman"/>
+          <w:sz w:val="24"/>
+          <w:szCs w:val="24"/>
+        </w:rPr>
+        <w:t>itu</w:t>
+      </w:r>
+      <w:proofErr w:type="spellEnd"/>
+      <w:r>
+        <w:rPr>
+          <w:rFonts w:ascii="Times New Roman" w:hAnsi="Times New Roman" w:cs="Times New Roman"/>
+          <w:sz w:val="24"/>
+          <w:szCs w:val="24"/>
+        </w:rPr>
+        <w:t xml:space="preserve"> </w:t>
+      </w:r>
+      <w:proofErr w:type="spellStart"/>
+      <w:r>
+        <w:rPr>
+          <w:rFonts w:ascii="Times New Roman" w:hAnsi="Times New Roman" w:cs="Times New Roman"/>
+          <w:sz w:val="24"/>
+          <w:szCs w:val="24"/>
+        </w:rPr>
+        <w:t>berasal</w:t>
+      </w:r>
+      <w:proofErr w:type="spellEnd"/>
+      <w:r>
+        <w:rPr>
+          <w:rFonts w:ascii="Times New Roman" w:hAnsi="Times New Roman" w:cs="Times New Roman"/>
+          <w:sz w:val="24"/>
+          <w:szCs w:val="24"/>
+        </w:rPr>
+        <w:t xml:space="preserve"> </w:t>
+      </w:r>
+      <w:proofErr w:type="spellStart"/>
+      <w:r>
+        <w:rPr>
+          <w:rFonts w:ascii="Times New Roman" w:hAnsi="Times New Roman" w:cs="Times New Roman"/>
+          <w:sz w:val="24"/>
+          <w:szCs w:val="24"/>
+        </w:rPr>
+        <w:t>dari</w:t>
+      </w:r>
+      <w:proofErr w:type="spellEnd"/>
+      <w:r>
+        <w:rPr>
+          <w:rFonts w:ascii="Times New Roman" w:hAnsi="Times New Roman" w:cs="Times New Roman"/>
+          <w:sz w:val="24"/>
+          <w:szCs w:val="24"/>
+        </w:rPr>
+        <w:t> Allah</w:t>
       </w:r>
       <w:r>
         <w:rPr>
@@ -622,7 +978,97 @@
           <w:sz w:val="24"/>
           <w:szCs w:val="24"/>
         </w:rPr>
-        <w:t>dan setiap orang yang mengasihi, lahir dari Allah dan mengenal Allah.</w:t>
+        <w:t xml:space="preserve">dan </w:t>
+      </w:r>
+      <w:proofErr w:type="spellStart"/>
+      <w:r>
+        <w:rPr>
+          <w:rFonts w:ascii="Times New Roman" w:hAnsi="Times New Roman" w:cs="Times New Roman"/>
+          <w:sz w:val="24"/>
+          <w:szCs w:val="24"/>
+        </w:rPr>
+        <w:t>setiap</w:t>
+      </w:r>
+      <w:proofErr w:type="spellEnd"/>
+      <w:r>
+        <w:rPr>
+          <w:rFonts w:ascii="Times New Roman" w:hAnsi="Times New Roman" w:cs="Times New Roman"/>
+          <w:sz w:val="24"/>
+          <w:szCs w:val="24"/>
+        </w:rPr>
+        <w:t xml:space="preserve"> orang yang </w:t>
+      </w:r>
+      <w:proofErr w:type="spellStart"/>
+      <w:r>
+        <w:rPr>
+          <w:rFonts w:ascii="Times New Roman" w:hAnsi="Times New Roman" w:cs="Times New Roman"/>
+          <w:sz w:val="24"/>
+          <w:szCs w:val="24"/>
+        </w:rPr>
+        <w:t>mengasihi</w:t>
+      </w:r>
+      <w:proofErr w:type="spellEnd"/>
+      <w:r>
+        <w:rPr>
+          <w:rFonts w:ascii="Times New Roman" w:hAnsi="Times New Roman" w:cs="Times New Roman"/>
+          <w:sz w:val="24"/>
+          <w:szCs w:val="24"/>
+        </w:rPr>
+        <w:t xml:space="preserve">, </w:t>
+      </w:r>
+      <w:proofErr w:type="spellStart"/>
+      <w:r>
+        <w:rPr>
+          <w:rFonts w:ascii="Times New Roman" w:hAnsi="Times New Roman" w:cs="Times New Roman"/>
+          <w:sz w:val="24"/>
+          <w:szCs w:val="24"/>
+        </w:rPr>
+        <w:t>lahir</w:t>
+      </w:r>
+      <w:proofErr w:type="spellEnd"/>
+      <w:r>
+        <w:rPr>
+          <w:rFonts w:ascii="Times New Roman" w:hAnsi="Times New Roman" w:cs="Times New Roman"/>
+          <w:sz w:val="24"/>
+          <w:szCs w:val="24"/>
+        </w:rPr>
+        <w:t xml:space="preserve"> </w:t>
+      </w:r>
+      <w:proofErr w:type="spellStart"/>
+      <w:r>
+        <w:rPr>
+          <w:rFonts w:ascii="Times New Roman" w:hAnsi="Times New Roman" w:cs="Times New Roman"/>
+          <w:sz w:val="24"/>
+          <w:szCs w:val="24"/>
+        </w:rPr>
+        <w:t>dari</w:t>
+      </w:r>
+      <w:proofErr w:type="spellEnd"/>
+      <w:r>
+        <w:rPr>
+          <w:rFonts w:ascii="Times New Roman" w:hAnsi="Times New Roman" w:cs="Times New Roman"/>
+          <w:sz w:val="24"/>
+          <w:szCs w:val="24"/>
+        </w:rPr>
+        <w:t> Allah dan </w:t>
+      </w:r>
+      <w:proofErr w:type="spellStart"/>
+      <w:r>
+        <w:rPr>
+          <w:rFonts w:ascii="Times New Roman" w:hAnsi="Times New Roman" w:cs="Times New Roman"/>
+          <w:sz w:val="24"/>
+          <w:szCs w:val="24"/>
+        </w:rPr>
+        <w:t>mengenal</w:t>
+      </w:r>
+      <w:proofErr w:type="spellEnd"/>
+      <w:r>
+        <w:rPr>
+          <w:rFonts w:ascii="Times New Roman" w:hAnsi="Times New Roman" w:cs="Times New Roman"/>
+          <w:sz w:val="24"/>
+          <w:szCs w:val="24"/>
+        </w:rPr>
+        <w:t> Allah.</w:t>
       </w:r>
     </w:p>
     <w:p>
@@ -649,15 +1095,33 @@
           <w:sz w:val="24"/>
           <w:szCs w:val="24"/>
         </w:rPr>
-        <w:t>1 John 4</w:t>
-      </w:r>
-      <w:r>
-        <w:rPr>
-          <w:rFonts w:ascii="Times New Roman" w:hAnsi="Times New Roman" w:cs="Times New Roman"/>
-          <w:sz w:val="24"/>
-          <w:szCs w:val="24"/>
-        </w:rPr>
-        <w:t xml:space="preserve"> : </w:t>
+        <w:t xml:space="preserve">1 John </w:t>
+      </w:r>
+      <w:proofErr w:type="gramStart"/>
+      <w:r>
+        <w:rPr>
+          <w:rFonts w:ascii="Times New Roman" w:hAnsi="Times New Roman" w:cs="Times New Roman"/>
+          <w:sz w:val="24"/>
+          <w:szCs w:val="24"/>
+        </w:rPr>
+        <w:t>4</w:t>
+      </w:r>
+      <w:r>
+        <w:rPr>
+          <w:rFonts w:ascii="Times New Roman" w:hAnsi="Times New Roman" w:cs="Times New Roman"/>
+          <w:sz w:val="24"/>
+          <w:szCs w:val="24"/>
+        </w:rPr>
+        <w:t xml:space="preserve"> :</w:t>
+      </w:r>
+      <w:proofErr w:type="gramEnd"/>
+      <w:r>
+        <w:rPr>
+          <w:rFonts w:ascii="Times New Roman" w:hAnsi="Times New Roman" w:cs="Times New Roman"/>
+          <w:sz w:val="24"/>
+          <w:szCs w:val="24"/>
+        </w:rPr>
+        <w:t xml:space="preserve"> </w:t>
       </w:r>
       <w:r>
         <w:rPr>
@@ -687,22 +1151,6 @@
           <w:szCs w:val="24"/>
         </w:rPr>
       </w:pPr>
-      <w:r>
-        <w:rPr>
-          <w:rFonts w:ascii="Times New Roman" w:hAnsi="Times New Roman" w:cs="Times New Roman"/>
-          <w:sz w:val="24"/>
-          <w:szCs w:val="24"/>
-        </w:rPr>
-        <w:t>#</w:t>
-      </w:r>
-      <w:r>
-        <w:rPr>
-          <w:rFonts w:ascii="Times New Roman" w:hAnsi="Times New Roman" w:cs="Times New Roman"/>
-          <w:sz w:val="24"/>
-          <w:szCs w:val="24"/>
-        </w:rPr>
-        <w:t>1TESALONICENSES2VERSES15</w:t>
-      </w:r>
     </w:p>
     <w:p>
       <w:pPr>
@@ -721,6 +1169,33 @@
           <w:szCs w:val="24"/>
         </w:rPr>
         <w:lastRenderedPageBreak/>
+        <w:t>#</w:t>
+      </w:r>
+      <w:r>
+        <w:rPr>
+          <w:rFonts w:ascii="Times New Roman" w:hAnsi="Times New Roman" w:cs="Times New Roman"/>
+          <w:sz w:val="24"/>
+          <w:szCs w:val="24"/>
+        </w:rPr>
+        <w:t>1TESALONICENSES2VERSES15</w:t>
+      </w:r>
+    </w:p>
+    <w:p>
+      <w:pPr>
+        <w:spacing w:line="360" w:lineRule="auto"/>
+        <w:jc w:val="center"/>
+        <w:rPr>
+          <w:rFonts w:ascii="Times New Roman" w:hAnsi="Times New Roman" w:cs="Times New Roman"/>
+          <w:sz w:val="24"/>
+          <w:szCs w:val="24"/>
+        </w:rPr>
+      </w:pPr>
+      <w:r>
+        <w:rPr>
+          <w:rFonts w:ascii="Times New Roman" w:hAnsi="Times New Roman" w:cs="Times New Roman"/>
+          <w:sz w:val="24"/>
+          <w:szCs w:val="24"/>
+        </w:rPr>
         <w:t>#</w:t>
       </w:r>
       <w:r>

</xml_diff>

<commit_message>
Hasiholan’s Contant | (06:20 (W . I . B [Waktu Indonesia bagian Barat]), 22/02/2026), Batam, Kepulauan Riau, Indonesia | Hasiholan’s Contant #FREEPALESTINE2026 #NOBELSNOINDONESIAYES #TECHNOCRASY
Hasiholan’s Contant | (06:20 (W . I . B [Waktu Indonesia bagian Barat]), 22/02/2026), Batam, Kepulauan Riau, Indonesia | Hasiholan’s Contant #FREEPALESTINE2026 #NOBELSNOINDONESIAYES #TECHNOCRASY
</commit_message>
<xml_diff>
--- a/Hasiholan’s Contant.docx
+++ b/Hasiholan’s Contant.docx
@@ -14,7 +14,6 @@
         </w:rPr>
       </w:pPr>
       <w:bookmarkStart w:id="0" w:name="_Hlk220394597"/>
-      <w:proofErr w:type="spellStart"/>
       <w:r>
         <w:rPr>
           <w:rFonts w:ascii="Times New Roman" w:eastAsiaTheme="minorEastAsia" w:hAnsi="Times New Roman" w:cs="Times New Roman"/>
@@ -29,27 +28,29 @@
           <w:sz w:val="24"/>
           <w:szCs w:val="24"/>
         </w:rPr>
-        <w:t>’s</w:t>
-      </w:r>
-      <w:proofErr w:type="spellEnd"/>
-      <w:r>
+        <w:t>’s Contant</w:t>
+      </w:r>
+    </w:p>
+    <w:p>
+      <w:pPr>
+        <w:spacing w:line="360" w:lineRule="auto"/>
+        <w:jc w:val="center"/>
         <w:rPr>
           <w:rFonts w:ascii="Times New Roman" w:eastAsiaTheme="minorEastAsia" w:hAnsi="Times New Roman" w:cs="Times New Roman"/>
           <w:sz w:val="24"/>
           <w:szCs w:val="24"/>
-        </w:rPr>
-        <w:t xml:space="preserve"> </w:t>
-      </w:r>
-      <w:proofErr w:type="spellStart"/>
+          <w:lang w:val="id-ID"/>
+        </w:rPr>
+      </w:pPr>
       <w:r>
         <w:rPr>
           <w:rFonts w:ascii="Times New Roman" w:eastAsiaTheme="minorEastAsia" w:hAnsi="Times New Roman" w:cs="Times New Roman"/>
           <w:sz w:val="24"/>
           <w:szCs w:val="24"/>
-        </w:rPr>
-        <w:t>Contant</w:t>
-      </w:r>
-      <w:proofErr w:type="spellEnd"/>
+          <w:lang w:val="id-ID"/>
+        </w:rPr>
+        <w:t>by : Samuel Hasiholan Omega Purba, S. Tr. T.</w:t>
+      </w:r>
     </w:p>
     <w:p>
       <w:pPr>
@@ -62,7 +63,6 @@
           <w:lang w:val="id-ID"/>
         </w:rPr>
       </w:pPr>
-      <w:proofErr w:type="spellStart"/>
       <w:r>
         <w:rPr>
           <w:rFonts w:ascii="Times New Roman" w:eastAsiaTheme="minorEastAsia" w:hAnsi="Times New Roman" w:cs="Times New Roman"/>
@@ -70,19 +70,20 @@
           <w:szCs w:val="24"/>
           <w:lang w:val="id-ID"/>
         </w:rPr>
-        <w:t>by</w:t>
-      </w:r>
-      <w:proofErr w:type="spellEnd"/>
-      <w:r>
+        <w:t>Teknik Elektro</w:t>
+      </w:r>
+    </w:p>
+    <w:p>
+      <w:pPr>
+        <w:spacing w:line="360" w:lineRule="auto"/>
+        <w:jc w:val="center"/>
         <w:rPr>
           <w:rFonts w:ascii="Times New Roman" w:eastAsiaTheme="minorEastAsia" w:hAnsi="Times New Roman" w:cs="Times New Roman"/>
           <w:sz w:val="24"/>
           <w:szCs w:val="24"/>
           <w:lang w:val="id-ID"/>
         </w:rPr>
-        <w:t xml:space="preserve"> : Samuel Hasiholan Omega Purba, S. </w:t>
-      </w:r>
-      <w:proofErr w:type="spellStart"/>
+      </w:pPr>
       <w:r>
         <w:rPr>
           <w:rFonts w:ascii="Times New Roman" w:eastAsiaTheme="minorEastAsia" w:hAnsi="Times New Roman" w:cs="Times New Roman"/>
@@ -90,70 +91,7 @@
           <w:szCs w:val="24"/>
           <w:lang w:val="id-ID"/>
         </w:rPr>
-        <w:t>Tr</w:t>
-      </w:r>
-      <w:proofErr w:type="spellEnd"/>
-      <w:r>
-        <w:rPr>
-          <w:rFonts w:ascii="Times New Roman" w:eastAsiaTheme="minorEastAsia" w:hAnsi="Times New Roman" w:cs="Times New Roman"/>
-          <w:sz w:val="24"/>
-          <w:szCs w:val="24"/>
-          <w:lang w:val="id-ID"/>
-        </w:rPr>
-        <w:t>. T.</w:t>
-      </w:r>
-    </w:p>
-    <w:p>
-      <w:pPr>
-        <w:spacing w:line="360" w:lineRule="auto"/>
-        <w:jc w:val="center"/>
-        <w:rPr>
-          <w:rFonts w:ascii="Times New Roman" w:eastAsiaTheme="minorEastAsia" w:hAnsi="Times New Roman" w:cs="Times New Roman"/>
-          <w:sz w:val="24"/>
-          <w:szCs w:val="24"/>
-          <w:lang w:val="id-ID"/>
-        </w:rPr>
-      </w:pPr>
-      <w:r>
-        <w:rPr>
-          <w:rFonts w:ascii="Times New Roman" w:eastAsiaTheme="minorEastAsia" w:hAnsi="Times New Roman" w:cs="Times New Roman"/>
-          <w:sz w:val="24"/>
-          <w:szCs w:val="24"/>
-          <w:lang w:val="id-ID"/>
-        </w:rPr>
-        <w:t>Teknik Elektro</w:t>
-      </w:r>
-    </w:p>
-    <w:p>
-      <w:pPr>
-        <w:spacing w:line="360" w:lineRule="auto"/>
-        <w:jc w:val="center"/>
-        <w:rPr>
-          <w:rFonts w:ascii="Times New Roman" w:eastAsiaTheme="minorEastAsia" w:hAnsi="Times New Roman" w:cs="Times New Roman"/>
-          <w:sz w:val="24"/>
-          <w:szCs w:val="24"/>
-          <w:lang w:val="id-ID"/>
-        </w:rPr>
-      </w:pPr>
-      <w:proofErr w:type="spellStart"/>
-      <w:r>
-        <w:rPr>
-          <w:rFonts w:ascii="Times New Roman" w:eastAsiaTheme="minorEastAsia" w:hAnsi="Times New Roman" w:cs="Times New Roman"/>
-          <w:sz w:val="24"/>
-          <w:szCs w:val="24"/>
-          <w:lang w:val="id-ID"/>
-        </w:rPr>
-        <w:t>Prodi</w:t>
-      </w:r>
-      <w:proofErr w:type="spellEnd"/>
-      <w:r>
-        <w:rPr>
-          <w:rFonts w:ascii="Times New Roman" w:eastAsiaTheme="minorEastAsia" w:hAnsi="Times New Roman" w:cs="Times New Roman"/>
-          <w:sz w:val="24"/>
-          <w:szCs w:val="24"/>
-          <w:lang w:val="id-ID"/>
-        </w:rPr>
-        <w:t xml:space="preserve"> Teknik Robotika dan Kecerdasan buatan</w:t>
+        <w:t>Prodi Teknik Robotika dan Kecerdasan buatan</w:t>
       </w:r>
     </w:p>
     <w:p>
@@ -573,7 +511,6 @@
           <w:szCs w:val="24"/>
         </w:rPr>
       </w:pPr>
-      <w:proofErr w:type="gramStart"/>
       <w:r>
         <w:rPr>
           <w:rFonts w:ascii="Times New Roman" w:hAnsi="Times New Roman" w:cs="Times New Roman"/>
@@ -582,28 +519,79 @@
         </w:rPr>
         <w:t>Quote’s :</w:t>
       </w:r>
-      <w:proofErr w:type="gramEnd"/>
-    </w:p>
-    <w:p>
-      <w:pPr>
-        <w:spacing w:line="360" w:lineRule="auto"/>
-        <w:jc w:val="center"/>
-        <w:rPr>
-          <w:rFonts w:ascii="Times New Roman" w:hAnsi="Times New Roman" w:cs="Times New Roman"/>
-          <w:sz w:val="24"/>
-          <w:szCs w:val="24"/>
-        </w:rPr>
-      </w:pPr>
-      <w:proofErr w:type="gramStart"/>
-      <w:r>
-        <w:rPr>
-          <w:rFonts w:ascii="Times New Roman" w:hAnsi="Times New Roman" w:cs="Times New Roman"/>
-          <w:sz w:val="24"/>
-          <w:szCs w:val="24"/>
-        </w:rPr>
-        <w:t>“ …</w:t>
-      </w:r>
-      <w:proofErr w:type="gramEnd"/>
+    </w:p>
+    <w:p>
+      <w:pPr>
+        <w:spacing w:line="360" w:lineRule="auto"/>
+        <w:jc w:val="center"/>
+        <w:rPr>
+          <w:rFonts w:ascii="Times New Roman" w:hAnsi="Times New Roman" w:cs="Times New Roman"/>
+          <w:sz w:val="24"/>
+          <w:szCs w:val="24"/>
+        </w:rPr>
+      </w:pPr>
+      <w:r>
+        <w:rPr>
+          <w:rFonts w:ascii="Times New Roman" w:hAnsi="Times New Roman" w:cs="Times New Roman"/>
+          <w:sz w:val="24"/>
+          <w:szCs w:val="24"/>
+        </w:rPr>
+        <w:t xml:space="preserve">“ …, </w:t>
+      </w:r>
+      <w:r>
+        <w:rPr>
+          <w:rFonts w:ascii="Times New Roman" w:hAnsi="Times New Roman" w:cs="Times New Roman"/>
+          <w:sz w:val="24"/>
+          <w:szCs w:val="24"/>
+        </w:rPr>
+        <w:t>dan setiap orang yang mengasihi, lahir dari Allah dan mengenal Allah</w:t>
+      </w:r>
+      <w:r>
+        <w:rPr>
+          <w:rFonts w:ascii="Times New Roman" w:hAnsi="Times New Roman" w:cs="Times New Roman"/>
+          <w:sz w:val="24"/>
+          <w:szCs w:val="24"/>
+        </w:rPr>
+        <w:t>. ”</w:t>
+      </w:r>
+    </w:p>
+    <w:p>
+      <w:pPr>
+        <w:spacing w:line="360" w:lineRule="auto"/>
+        <w:jc w:val="center"/>
+        <w:rPr>
+          <w:rFonts w:ascii="Times New Roman" w:hAnsi="Times New Roman" w:cs="Times New Roman"/>
+          <w:sz w:val="24"/>
+          <w:szCs w:val="24"/>
+        </w:rPr>
+      </w:pPr>
+      <w:r>
+        <w:rPr>
+          <w:rFonts w:ascii="Times New Roman" w:hAnsi="Times New Roman" w:cs="Times New Roman"/>
+          <w:sz w:val="24"/>
+          <w:szCs w:val="24"/>
+        </w:rPr>
+        <w:t>[1 John 4 : 7C]</w:t>
+      </w:r>
+    </w:p>
+    <w:p>
+      <w:pPr>
+        <w:spacing w:line="360" w:lineRule="auto"/>
+        <w:jc w:val="center"/>
+        <w:rPr>
+          <w:rFonts w:ascii="Times New Roman" w:hAnsi="Times New Roman" w:cs="Times New Roman"/>
+          <w:sz w:val="24"/>
+          <w:szCs w:val="24"/>
+        </w:rPr>
+      </w:pPr>
+      <w:r>
+        <w:rPr>
+          <w:rFonts w:ascii="Times New Roman" w:hAnsi="Times New Roman" w:cs="Times New Roman"/>
+          <w:sz w:val="24"/>
+          <w:szCs w:val="24"/>
+        </w:rPr>
+        <w:t>Saudara-saudaraku yang kekasih, marilah kita saling mengasihi</w:t>
+      </w:r>
       <w:r>
         <w:rPr>
           <w:rFonts w:ascii="Times New Roman" w:hAnsi="Times New Roman" w:cs="Times New Roman"/>
@@ -618,351 +606,7 @@
           <w:sz w:val="24"/>
           <w:szCs w:val="24"/>
         </w:rPr>
-        <w:t xml:space="preserve">dan </w:t>
-      </w:r>
-      <w:proofErr w:type="spellStart"/>
-      <w:r>
-        <w:rPr>
-          <w:rFonts w:ascii="Times New Roman" w:hAnsi="Times New Roman" w:cs="Times New Roman"/>
-          <w:sz w:val="24"/>
-          <w:szCs w:val="24"/>
-        </w:rPr>
-        <w:t>setiap</w:t>
-      </w:r>
-      <w:proofErr w:type="spellEnd"/>
-      <w:r>
-        <w:rPr>
-          <w:rFonts w:ascii="Times New Roman" w:hAnsi="Times New Roman" w:cs="Times New Roman"/>
-          <w:sz w:val="24"/>
-          <w:szCs w:val="24"/>
-        </w:rPr>
-        <w:t xml:space="preserve"> orang yang </w:t>
-      </w:r>
-      <w:proofErr w:type="spellStart"/>
-      <w:r>
-        <w:rPr>
-          <w:rFonts w:ascii="Times New Roman" w:hAnsi="Times New Roman" w:cs="Times New Roman"/>
-          <w:sz w:val="24"/>
-          <w:szCs w:val="24"/>
-        </w:rPr>
-        <w:t>mengasihi</w:t>
-      </w:r>
-      <w:proofErr w:type="spellEnd"/>
-      <w:r>
-        <w:rPr>
-          <w:rFonts w:ascii="Times New Roman" w:hAnsi="Times New Roman" w:cs="Times New Roman"/>
-          <w:sz w:val="24"/>
-          <w:szCs w:val="24"/>
-        </w:rPr>
-        <w:t xml:space="preserve">, </w:t>
-      </w:r>
-      <w:proofErr w:type="spellStart"/>
-      <w:r>
-        <w:rPr>
-          <w:rFonts w:ascii="Times New Roman" w:hAnsi="Times New Roman" w:cs="Times New Roman"/>
-          <w:sz w:val="24"/>
-          <w:szCs w:val="24"/>
-        </w:rPr>
-        <w:t>lahir</w:t>
-      </w:r>
-      <w:proofErr w:type="spellEnd"/>
-      <w:r>
-        <w:rPr>
-          <w:rFonts w:ascii="Times New Roman" w:hAnsi="Times New Roman" w:cs="Times New Roman"/>
-          <w:sz w:val="24"/>
-          <w:szCs w:val="24"/>
-        </w:rPr>
-        <w:t xml:space="preserve"> </w:t>
-      </w:r>
-      <w:proofErr w:type="spellStart"/>
-      <w:r>
-        <w:rPr>
-          <w:rFonts w:ascii="Times New Roman" w:hAnsi="Times New Roman" w:cs="Times New Roman"/>
-          <w:sz w:val="24"/>
-          <w:szCs w:val="24"/>
-        </w:rPr>
-        <w:t>dari</w:t>
-      </w:r>
-      <w:proofErr w:type="spellEnd"/>
-      <w:r>
-        <w:rPr>
-          <w:rFonts w:ascii="Times New Roman" w:hAnsi="Times New Roman" w:cs="Times New Roman"/>
-          <w:sz w:val="24"/>
-          <w:szCs w:val="24"/>
-        </w:rPr>
-        <w:t> Allah dan </w:t>
-      </w:r>
-      <w:proofErr w:type="spellStart"/>
-      <w:r>
-        <w:rPr>
-          <w:rFonts w:ascii="Times New Roman" w:hAnsi="Times New Roman" w:cs="Times New Roman"/>
-          <w:sz w:val="24"/>
-          <w:szCs w:val="24"/>
-        </w:rPr>
-        <w:t>mengenal</w:t>
-      </w:r>
-      <w:proofErr w:type="spellEnd"/>
-      <w:r>
-        <w:rPr>
-          <w:rFonts w:ascii="Times New Roman" w:hAnsi="Times New Roman" w:cs="Times New Roman"/>
-          <w:sz w:val="24"/>
-          <w:szCs w:val="24"/>
-        </w:rPr>
-        <w:t> Allah</w:t>
-      </w:r>
-      <w:r>
-        <w:rPr>
-          <w:rFonts w:ascii="Times New Roman" w:hAnsi="Times New Roman" w:cs="Times New Roman"/>
-          <w:sz w:val="24"/>
-          <w:szCs w:val="24"/>
-        </w:rPr>
-        <w:t>. ”</w:t>
-      </w:r>
-    </w:p>
-    <w:p>
-      <w:pPr>
-        <w:spacing w:line="360" w:lineRule="auto"/>
-        <w:jc w:val="center"/>
-        <w:rPr>
-          <w:rFonts w:ascii="Times New Roman" w:hAnsi="Times New Roman" w:cs="Times New Roman"/>
-          <w:sz w:val="24"/>
-          <w:szCs w:val="24"/>
-        </w:rPr>
-      </w:pPr>
-      <w:r>
-        <w:rPr>
-          <w:rFonts w:ascii="Times New Roman" w:hAnsi="Times New Roman" w:cs="Times New Roman"/>
-          <w:sz w:val="24"/>
-          <w:szCs w:val="24"/>
-        </w:rPr>
-        <w:t xml:space="preserve">[1 John </w:t>
-      </w:r>
-      <w:proofErr w:type="gramStart"/>
-      <w:r>
-        <w:rPr>
-          <w:rFonts w:ascii="Times New Roman" w:hAnsi="Times New Roman" w:cs="Times New Roman"/>
-          <w:sz w:val="24"/>
-          <w:szCs w:val="24"/>
-        </w:rPr>
-        <w:t>4 :</w:t>
-      </w:r>
-      <w:proofErr w:type="gramEnd"/>
-      <w:r>
-        <w:rPr>
-          <w:rFonts w:ascii="Times New Roman" w:hAnsi="Times New Roman" w:cs="Times New Roman"/>
-          <w:sz w:val="24"/>
-          <w:szCs w:val="24"/>
-        </w:rPr>
-        <w:t xml:space="preserve"> 7 C]</w:t>
-      </w:r>
-    </w:p>
-    <w:p>
-      <w:pPr>
-        <w:spacing w:line="360" w:lineRule="auto"/>
-        <w:jc w:val="center"/>
-        <w:rPr>
-          <w:rFonts w:ascii="Times New Roman" w:hAnsi="Times New Roman" w:cs="Times New Roman"/>
-          <w:sz w:val="24"/>
-          <w:szCs w:val="24"/>
-        </w:rPr>
-      </w:pPr>
-      <w:proofErr w:type="spellStart"/>
-      <w:r>
-        <w:rPr>
-          <w:rFonts w:ascii="Times New Roman" w:hAnsi="Times New Roman" w:cs="Times New Roman"/>
-          <w:sz w:val="24"/>
-          <w:szCs w:val="24"/>
-        </w:rPr>
-        <w:t>Saudara-saudaraku</w:t>
-      </w:r>
-      <w:proofErr w:type="spellEnd"/>
-      <w:r>
-        <w:rPr>
-          <w:rFonts w:ascii="Times New Roman" w:hAnsi="Times New Roman" w:cs="Times New Roman"/>
-          <w:sz w:val="24"/>
-          <w:szCs w:val="24"/>
-        </w:rPr>
-        <w:t xml:space="preserve"> yang </w:t>
-      </w:r>
-      <w:proofErr w:type="spellStart"/>
-      <w:r>
-        <w:rPr>
-          <w:rFonts w:ascii="Times New Roman" w:hAnsi="Times New Roman" w:cs="Times New Roman"/>
-          <w:sz w:val="24"/>
-          <w:szCs w:val="24"/>
-        </w:rPr>
-        <w:t>kekasih</w:t>
-      </w:r>
-      <w:proofErr w:type="spellEnd"/>
-      <w:r>
-        <w:rPr>
-          <w:rFonts w:ascii="Times New Roman" w:hAnsi="Times New Roman" w:cs="Times New Roman"/>
-          <w:sz w:val="24"/>
-          <w:szCs w:val="24"/>
-        </w:rPr>
-        <w:t xml:space="preserve">, </w:t>
-      </w:r>
-      <w:proofErr w:type="spellStart"/>
-      <w:r>
-        <w:rPr>
-          <w:rFonts w:ascii="Times New Roman" w:hAnsi="Times New Roman" w:cs="Times New Roman"/>
-          <w:sz w:val="24"/>
-          <w:szCs w:val="24"/>
-        </w:rPr>
-        <w:t>marilah</w:t>
-      </w:r>
-      <w:proofErr w:type="spellEnd"/>
-      <w:r>
-        <w:rPr>
-          <w:rFonts w:ascii="Times New Roman" w:hAnsi="Times New Roman" w:cs="Times New Roman"/>
-          <w:sz w:val="24"/>
-          <w:szCs w:val="24"/>
-        </w:rPr>
-        <w:t xml:space="preserve"> </w:t>
-      </w:r>
-      <w:proofErr w:type="spellStart"/>
-      <w:r>
-        <w:rPr>
-          <w:rFonts w:ascii="Times New Roman" w:hAnsi="Times New Roman" w:cs="Times New Roman"/>
-          <w:sz w:val="24"/>
-          <w:szCs w:val="24"/>
-        </w:rPr>
-        <w:t>kita</w:t>
-      </w:r>
-      <w:proofErr w:type="spellEnd"/>
-      <w:r>
-        <w:rPr>
-          <w:rFonts w:ascii="Times New Roman" w:hAnsi="Times New Roman" w:cs="Times New Roman"/>
-          <w:sz w:val="24"/>
-          <w:szCs w:val="24"/>
-        </w:rPr>
-        <w:t xml:space="preserve"> </w:t>
-      </w:r>
-      <w:proofErr w:type="spellStart"/>
-      <w:r>
-        <w:rPr>
-          <w:rFonts w:ascii="Times New Roman" w:hAnsi="Times New Roman" w:cs="Times New Roman"/>
-          <w:sz w:val="24"/>
-          <w:szCs w:val="24"/>
-        </w:rPr>
-        <w:t>saling</w:t>
-      </w:r>
-      <w:proofErr w:type="spellEnd"/>
-      <w:r>
-        <w:rPr>
-          <w:rFonts w:ascii="Times New Roman" w:hAnsi="Times New Roman" w:cs="Times New Roman"/>
-          <w:sz w:val="24"/>
-          <w:szCs w:val="24"/>
-        </w:rPr>
-        <w:t xml:space="preserve"> </w:t>
-      </w:r>
-      <w:proofErr w:type="spellStart"/>
-      <w:r>
-        <w:rPr>
-          <w:rFonts w:ascii="Times New Roman" w:hAnsi="Times New Roman" w:cs="Times New Roman"/>
-          <w:sz w:val="24"/>
-          <w:szCs w:val="24"/>
-        </w:rPr>
-        <w:t>mengasihi</w:t>
-      </w:r>
-      <w:proofErr w:type="spellEnd"/>
-      <w:r>
-        <w:rPr>
-          <w:rFonts w:ascii="Times New Roman" w:hAnsi="Times New Roman" w:cs="Times New Roman"/>
-          <w:sz w:val="24"/>
-          <w:szCs w:val="24"/>
-        </w:rPr>
-        <w:t xml:space="preserve">, </w:t>
-      </w:r>
-      <w:proofErr w:type="spellStart"/>
-      <w:r>
-        <w:rPr>
-          <w:rFonts w:ascii="Times New Roman" w:hAnsi="Times New Roman" w:cs="Times New Roman"/>
-          <w:sz w:val="24"/>
-          <w:szCs w:val="24"/>
-        </w:rPr>
-        <w:t>sebab</w:t>
-      </w:r>
-      <w:proofErr w:type="spellEnd"/>
-      <w:r>
-        <w:rPr>
-          <w:rFonts w:ascii="Times New Roman" w:hAnsi="Times New Roman" w:cs="Times New Roman"/>
-          <w:sz w:val="24"/>
-          <w:szCs w:val="24"/>
-        </w:rPr>
-        <w:t xml:space="preserve"> </w:t>
-      </w:r>
-      <w:proofErr w:type="spellStart"/>
-      <w:r>
-        <w:rPr>
-          <w:rFonts w:ascii="Times New Roman" w:hAnsi="Times New Roman" w:cs="Times New Roman"/>
-          <w:sz w:val="24"/>
-          <w:szCs w:val="24"/>
-        </w:rPr>
-        <w:t>kasih</w:t>
-      </w:r>
-      <w:proofErr w:type="spellEnd"/>
-      <w:r>
-        <w:rPr>
-          <w:rFonts w:ascii="Times New Roman" w:hAnsi="Times New Roman" w:cs="Times New Roman"/>
-          <w:sz w:val="24"/>
-          <w:szCs w:val="24"/>
-        </w:rPr>
-        <w:t xml:space="preserve"> </w:t>
-      </w:r>
-      <w:proofErr w:type="spellStart"/>
-      <w:r>
-        <w:rPr>
-          <w:rFonts w:ascii="Times New Roman" w:hAnsi="Times New Roman" w:cs="Times New Roman"/>
-          <w:sz w:val="24"/>
-          <w:szCs w:val="24"/>
-        </w:rPr>
-        <w:t>itu</w:t>
-      </w:r>
-      <w:proofErr w:type="spellEnd"/>
-      <w:r>
-        <w:rPr>
-          <w:rFonts w:ascii="Times New Roman" w:hAnsi="Times New Roman" w:cs="Times New Roman"/>
-          <w:sz w:val="24"/>
-          <w:szCs w:val="24"/>
-        </w:rPr>
-        <w:t xml:space="preserve"> </w:t>
-      </w:r>
-      <w:proofErr w:type="spellStart"/>
-      <w:r>
-        <w:rPr>
-          <w:rFonts w:ascii="Times New Roman" w:hAnsi="Times New Roman" w:cs="Times New Roman"/>
-          <w:sz w:val="24"/>
-          <w:szCs w:val="24"/>
-        </w:rPr>
-        <w:t>berasal</w:t>
-      </w:r>
-      <w:proofErr w:type="spellEnd"/>
-      <w:r>
-        <w:rPr>
-          <w:rFonts w:ascii="Times New Roman" w:hAnsi="Times New Roman" w:cs="Times New Roman"/>
-          <w:sz w:val="24"/>
-          <w:szCs w:val="24"/>
-        </w:rPr>
-        <w:t xml:space="preserve"> </w:t>
-      </w:r>
-      <w:proofErr w:type="spellStart"/>
-      <w:r>
-        <w:rPr>
-          <w:rFonts w:ascii="Times New Roman" w:hAnsi="Times New Roman" w:cs="Times New Roman"/>
-          <w:sz w:val="24"/>
-          <w:szCs w:val="24"/>
-        </w:rPr>
-        <w:t>dari</w:t>
-      </w:r>
-      <w:proofErr w:type="spellEnd"/>
-      <w:r>
-        <w:rPr>
-          <w:rFonts w:ascii="Times New Roman" w:hAnsi="Times New Roman" w:cs="Times New Roman"/>
-          <w:sz w:val="24"/>
-          <w:szCs w:val="24"/>
-        </w:rPr>
-        <w:t> Allah</w:t>
+        <w:t>sebab kasih itu berasal dari Allah</w:t>
       </w:r>
       <w:r>
         <w:rPr>
@@ -978,97 +622,7 @@
           <w:sz w:val="24"/>
           <w:szCs w:val="24"/>
         </w:rPr>
-        <w:t xml:space="preserve">dan </w:t>
-      </w:r>
-      <w:proofErr w:type="spellStart"/>
-      <w:r>
-        <w:rPr>
-          <w:rFonts w:ascii="Times New Roman" w:hAnsi="Times New Roman" w:cs="Times New Roman"/>
-          <w:sz w:val="24"/>
-          <w:szCs w:val="24"/>
-        </w:rPr>
-        <w:t>setiap</w:t>
-      </w:r>
-      <w:proofErr w:type="spellEnd"/>
-      <w:r>
-        <w:rPr>
-          <w:rFonts w:ascii="Times New Roman" w:hAnsi="Times New Roman" w:cs="Times New Roman"/>
-          <w:sz w:val="24"/>
-          <w:szCs w:val="24"/>
-        </w:rPr>
-        <w:t xml:space="preserve"> orang yang </w:t>
-      </w:r>
-      <w:proofErr w:type="spellStart"/>
-      <w:r>
-        <w:rPr>
-          <w:rFonts w:ascii="Times New Roman" w:hAnsi="Times New Roman" w:cs="Times New Roman"/>
-          <w:sz w:val="24"/>
-          <w:szCs w:val="24"/>
-        </w:rPr>
-        <w:t>mengasihi</w:t>
-      </w:r>
-      <w:proofErr w:type="spellEnd"/>
-      <w:r>
-        <w:rPr>
-          <w:rFonts w:ascii="Times New Roman" w:hAnsi="Times New Roman" w:cs="Times New Roman"/>
-          <w:sz w:val="24"/>
-          <w:szCs w:val="24"/>
-        </w:rPr>
-        <w:t xml:space="preserve">, </w:t>
-      </w:r>
-      <w:proofErr w:type="spellStart"/>
-      <w:r>
-        <w:rPr>
-          <w:rFonts w:ascii="Times New Roman" w:hAnsi="Times New Roman" w:cs="Times New Roman"/>
-          <w:sz w:val="24"/>
-          <w:szCs w:val="24"/>
-        </w:rPr>
-        <w:t>lahir</w:t>
-      </w:r>
-      <w:proofErr w:type="spellEnd"/>
-      <w:r>
-        <w:rPr>
-          <w:rFonts w:ascii="Times New Roman" w:hAnsi="Times New Roman" w:cs="Times New Roman"/>
-          <w:sz w:val="24"/>
-          <w:szCs w:val="24"/>
-        </w:rPr>
-        <w:t xml:space="preserve"> </w:t>
-      </w:r>
-      <w:proofErr w:type="spellStart"/>
-      <w:r>
-        <w:rPr>
-          <w:rFonts w:ascii="Times New Roman" w:hAnsi="Times New Roman" w:cs="Times New Roman"/>
-          <w:sz w:val="24"/>
-          <w:szCs w:val="24"/>
-        </w:rPr>
-        <w:t>dari</w:t>
-      </w:r>
-      <w:proofErr w:type="spellEnd"/>
-      <w:r>
-        <w:rPr>
-          <w:rFonts w:ascii="Times New Roman" w:hAnsi="Times New Roman" w:cs="Times New Roman"/>
-          <w:sz w:val="24"/>
-          <w:szCs w:val="24"/>
-        </w:rPr>
-        <w:t> Allah dan </w:t>
-      </w:r>
-      <w:proofErr w:type="spellStart"/>
-      <w:r>
-        <w:rPr>
-          <w:rFonts w:ascii="Times New Roman" w:hAnsi="Times New Roman" w:cs="Times New Roman"/>
-          <w:sz w:val="24"/>
-          <w:szCs w:val="24"/>
-        </w:rPr>
-        <w:t>mengenal</w:t>
-      </w:r>
-      <w:proofErr w:type="spellEnd"/>
-      <w:r>
-        <w:rPr>
-          <w:rFonts w:ascii="Times New Roman" w:hAnsi="Times New Roman" w:cs="Times New Roman"/>
-          <w:sz w:val="24"/>
-          <w:szCs w:val="24"/>
-        </w:rPr>
-        <w:t> Allah.</w:t>
+        <w:t>dan setiap orang yang mengasihi, lahir dari Allah dan mengenal Allah.</w:t>
       </w:r>
     </w:p>
     <w:p>
@@ -1095,33 +649,15 @@
           <w:sz w:val="24"/>
           <w:szCs w:val="24"/>
         </w:rPr>
-        <w:t xml:space="preserve">1 John </w:t>
-      </w:r>
-      <w:proofErr w:type="gramStart"/>
-      <w:r>
-        <w:rPr>
-          <w:rFonts w:ascii="Times New Roman" w:hAnsi="Times New Roman" w:cs="Times New Roman"/>
-          <w:sz w:val="24"/>
-          <w:szCs w:val="24"/>
-        </w:rPr>
-        <w:t>4</w:t>
-      </w:r>
-      <w:r>
-        <w:rPr>
-          <w:rFonts w:ascii="Times New Roman" w:hAnsi="Times New Roman" w:cs="Times New Roman"/>
-          <w:sz w:val="24"/>
-          <w:szCs w:val="24"/>
-        </w:rPr>
-        <w:t xml:space="preserve"> :</w:t>
-      </w:r>
-      <w:proofErr w:type="gramEnd"/>
-      <w:r>
-        <w:rPr>
-          <w:rFonts w:ascii="Times New Roman" w:hAnsi="Times New Roman" w:cs="Times New Roman"/>
-          <w:sz w:val="24"/>
-          <w:szCs w:val="24"/>
-        </w:rPr>
-        <w:t xml:space="preserve"> </w:t>
+        <w:t>1 John 4</w:t>
+      </w:r>
+      <w:r>
+        <w:rPr>
+          <w:rFonts w:ascii="Times New Roman" w:hAnsi="Times New Roman" w:cs="Times New Roman"/>
+          <w:sz w:val="24"/>
+          <w:szCs w:val="24"/>
+        </w:rPr>
+        <w:t xml:space="preserve"> : </w:t>
       </w:r>
       <w:r>
         <w:rPr>

</xml_diff>